<commit_message>
added more research documents and links, modified half of the final report
</commit_message>
<xml_diff>
--- a/Paper/Draft.docx
+++ b/Paper/Draft.docx
@@ -20,15 +20,15 @@
           <w:sz w:val="22"/>
           <w:szCs w:val="22"/>
         </w:rPr>
-        <w:t>Draft</w:t>
-      </w:r>
-      <w:r>
-        <w:rPr>
-          <w:rFonts w:ascii="Times New Roman" w:hAnsi="Times New Roman" w:cs="Times New Roman"/>
-          <w:sz w:val="22"/>
-          <w:szCs w:val="22"/>
-        </w:rPr>
-        <w:tab/>
+        <w:t xml:space="preserve">Final </w:t>
+      </w:r>
+      <w:r>
+        <w:rPr>
+          <w:rFonts w:ascii="Times New Roman" w:hAnsi="Times New Roman" w:cs="Times New Roman"/>
+          <w:sz w:val="22"/>
+          <w:szCs w:val="22"/>
+        </w:rPr>
+        <w:t>submission</w:t>
       </w:r>
     </w:p>
     <w:p>
@@ -48,15 +48,7 @@
           <w:sz w:val="22"/>
           <w:szCs w:val="22"/>
         </w:rPr>
-        <w:t>ClockHands</w:t>
-      </w:r>
-      <w:r>
-        <w:rPr>
-          <w:rFonts w:ascii="Times New Roman" w:hAnsi="Times New Roman" w:cs="Times New Roman"/>
-          <w:sz w:val="22"/>
-          <w:szCs w:val="22"/>
-        </w:rPr>
-        <w:t>: Rename-free Instruction Set Architecture for</w:t>
+        <w:t>ClockHands: Rename-free Instruction Set Architecture for</w:t>
       </w:r>
       <w:r>
         <w:rPr>
@@ -81,13 +73,6 @@
           <w:szCs w:val="22"/>
         </w:rPr>
         <w:tab/>
-      </w:r>
-      <w:r>
-        <w:rPr>
-          <w:rFonts w:ascii="Times New Roman" w:hAnsi="Times New Roman" w:cs="Times New Roman"/>
-          <w:sz w:val="22"/>
-          <w:szCs w:val="22"/>
-        </w:rPr>
         <w:t>Luis D. Pena</w:t>
       </w:r>
     </w:p>
@@ -179,7 +164,6 @@
     <w:p>
       <w:pPr>
         <w:pStyle w:val="Heading1"/>
-        <w:spacing w:line="276" w:lineRule="auto"/>
         <w:jc w:val="both"/>
         <w:rPr>
           <w:rFonts w:ascii="Times New Roman" w:hAnsi="Times New Roman" w:cs="Times New Roman"/>
@@ -203,7 +187,7 @@
     <w:p>
       <w:pPr>
         <w:pStyle w:val="Heading2"/>
-        <w:spacing w:before="360" w:line="276" w:lineRule="auto"/>
+        <w:spacing w:before="360"/>
         <w:jc w:val="both"/>
         <w:rPr>
           <w:rFonts w:ascii="Times New Roman" w:hAnsi="Times New Roman" w:cs="Times New Roman"/>
@@ -229,7 +213,7 @@
     <w:p>
       <w:pPr>
         <w:pStyle w:val="Textbody"/>
-        <w:spacing w:before="360" w:after="80"/>
+        <w:spacing w:before="360" w:after="80" w:line="240" w:lineRule="auto"/>
         <w:jc w:val="both"/>
         <w:rPr>
           <w:rFonts w:ascii="Times New Roman" w:hAnsi="Times New Roman" w:cs="Times New Roman"/>
@@ -244,109 +228,405 @@
           <w:szCs w:val="22"/>
         </w:rPr>
         <w:tab/>
-        <w:t xml:space="preserve">The paper </w:t>
-      </w:r>
-      <w:r>
-        <w:rPr>
-          <w:rFonts w:ascii="Times New Roman" w:hAnsi="Times New Roman" w:cs="Times New Roman"/>
-          <w:sz w:val="22"/>
-          <w:szCs w:val="22"/>
-        </w:rPr>
-        <w:t>addresses</w:t>
-      </w:r>
-      <w:r>
-        <w:rPr>
-          <w:rFonts w:ascii="Times New Roman" w:hAnsi="Times New Roman" w:cs="Times New Roman"/>
-          <w:sz w:val="22"/>
-          <w:szCs w:val="22"/>
-        </w:rPr>
-        <w:t xml:space="preserve"> the problem of speeding up irregular programs while improving power efficiency. Irregular programs are key in the execution, optimization, and compilation of interpreted and </w:t>
-      </w:r>
-      <w:r>
-        <w:rPr>
-          <w:rFonts w:ascii="Times New Roman" w:hAnsi="Times New Roman" w:cs="Times New Roman"/>
-          <w:sz w:val="22"/>
-          <w:szCs w:val="22"/>
-        </w:rPr>
-        <w:t>high-level</w:t>
-      </w:r>
-      <w:r>
-        <w:rPr>
-          <w:rFonts w:ascii="Times New Roman" w:hAnsi="Times New Roman" w:cs="Times New Roman"/>
-          <w:sz w:val="22"/>
-          <w:szCs w:val="22"/>
-        </w:rPr>
-        <w:t xml:space="preserve"> programming languages, </w:t>
-      </w:r>
-      <w:r>
-        <w:rPr>
-          <w:rFonts w:ascii="Times New Roman" w:hAnsi="Times New Roman" w:cs="Times New Roman"/>
-          <w:sz w:val="22"/>
-          <w:szCs w:val="22"/>
-        </w:rPr>
-        <w:t>gaming, and</w:t>
-      </w:r>
-      <w:r>
-        <w:rPr>
-          <w:rFonts w:ascii="Times New Roman" w:hAnsi="Times New Roman" w:cs="Times New Roman"/>
-          <w:sz w:val="22"/>
-          <w:szCs w:val="22"/>
-        </w:rPr>
-        <w:t xml:space="preserve"> social network analysis, to name a few applications. According to the paper, the only solution that the industry </w:t>
-      </w:r>
-      <w:r>
-        <w:rPr>
-          <w:rFonts w:ascii="Times New Roman" w:hAnsi="Times New Roman" w:cs="Times New Roman"/>
-          <w:sz w:val="22"/>
-          <w:szCs w:val="22"/>
-        </w:rPr>
-        <w:t>offers</w:t>
-      </w:r>
-      <w:r>
-        <w:rPr>
-          <w:rFonts w:ascii="Times New Roman" w:hAnsi="Times New Roman" w:cs="Times New Roman"/>
-          <w:sz w:val="22"/>
-          <w:szCs w:val="22"/>
-        </w:rPr>
-        <w:t xml:space="preserve"> to speed up these processes is to integrate more massive out of order cores, which improve processor’s single thread </w:t>
-      </w:r>
-      <w:r>
-        <w:rPr>
-          <w:rFonts w:ascii="Times New Roman" w:hAnsi="Times New Roman" w:cs="Times New Roman"/>
-          <w:sz w:val="22"/>
-          <w:szCs w:val="22"/>
-        </w:rPr>
-        <w:t>performance</w:t>
-      </w:r>
-      <w:r>
-        <w:rPr>
-          <w:rFonts w:ascii="Times New Roman" w:hAnsi="Times New Roman" w:cs="Times New Roman"/>
-          <w:sz w:val="22"/>
-          <w:szCs w:val="22"/>
-        </w:rPr>
-        <w:t xml:space="preserve">, which is key to reduce latency. However, although this unique solution seems to solve the problem, it does so with </w:t>
-      </w:r>
-      <w:r>
-        <w:rPr>
-          <w:rFonts w:ascii="Times New Roman" w:hAnsi="Times New Roman" w:cs="Times New Roman"/>
-          <w:sz w:val="22"/>
-          <w:szCs w:val="22"/>
-        </w:rPr>
-        <w:t>poor</w:t>
-      </w:r>
-      <w:r>
-        <w:rPr>
-          <w:rFonts w:ascii="Times New Roman" w:hAnsi="Times New Roman" w:cs="Times New Roman"/>
-          <w:sz w:val="22"/>
-          <w:szCs w:val="22"/>
-        </w:rPr>
-        <w:t xml:space="preserve"> power efficiency.</w:t>
+        <w:t xml:space="preserve">The paper addresses the problem of speeding up irregular </w:t>
+      </w:r>
+      <w:r>
+        <w:rPr>
+          <w:rFonts w:ascii="Times New Roman" w:hAnsi="Times New Roman" w:cs="Times New Roman"/>
+          <w:sz w:val="22"/>
+          <w:szCs w:val="22"/>
+        </w:rPr>
+        <w:t xml:space="preserve">programs </w:t>
+      </w:r>
+      <w:r>
+        <w:rPr>
+          <w:rFonts w:ascii="Times New Roman" w:hAnsi="Times New Roman" w:cs="Times New Roman"/>
+          <w:sz w:val="22"/>
+          <w:szCs w:val="22"/>
+        </w:rPr>
+        <w:t xml:space="preserve">while improving power efficiency. </w:t>
+      </w:r>
+      <w:r>
+        <w:rPr>
+          <w:rFonts w:ascii="Times New Roman" w:hAnsi="Times New Roman" w:cs="Times New Roman"/>
+          <w:sz w:val="22"/>
+          <w:szCs w:val="22"/>
+        </w:rPr>
+        <w:t>In irregular programs the control flow and memory access patterns are data-dependent and statically unpredictable</w:t>
+      </w:r>
+      <w:r>
+        <w:rPr>
+          <w:rFonts w:ascii="Times New Roman" w:hAnsi="Times New Roman" w:cs="Times New Roman"/>
+          <w:sz w:val="22"/>
+          <w:szCs w:val="22"/>
+        </w:rPr>
+        <w:t>.</w:t>
+      </w:r>
+      <w:r>
+        <w:rPr>
+          <w:rFonts w:ascii="Times New Roman" w:hAnsi="Times New Roman" w:cs="Times New Roman"/>
+          <w:sz w:val="22"/>
+          <w:szCs w:val="22"/>
+        </w:rPr>
+        <w:t xml:space="preserve"> These characteristics of irregular programs </w:t>
+      </w:r>
+      <w:r>
+        <w:rPr>
+          <w:rFonts w:ascii="Times New Roman" w:hAnsi="Times New Roman" w:cs="Times New Roman"/>
+          <w:sz w:val="22"/>
+          <w:szCs w:val="22"/>
+        </w:rPr>
+        <w:t>require</w:t>
+      </w:r>
+      <w:r>
+        <w:rPr>
+          <w:rFonts w:ascii="Times New Roman" w:hAnsi="Times New Roman" w:cs="Times New Roman"/>
+          <w:sz w:val="22"/>
+          <w:szCs w:val="22"/>
+        </w:rPr>
+        <w:t xml:space="preserve"> </w:t>
+      </w:r>
+      <w:r>
+        <w:rPr>
+          <w:rFonts w:ascii="Times New Roman" w:hAnsi="Times New Roman" w:cs="Times New Roman"/>
+          <w:sz w:val="22"/>
+          <w:szCs w:val="22"/>
+        </w:rPr>
+        <w:t>to read and write data at random based in the input data</w:t>
+      </w:r>
+      <w:r>
+        <w:rPr>
+          <w:rFonts w:ascii="Times New Roman" w:hAnsi="Times New Roman" w:cs="Times New Roman"/>
+          <w:sz w:val="22"/>
+          <w:szCs w:val="22"/>
+        </w:rPr>
+        <w:t xml:space="preserve"> is continuously generated</w:t>
+      </w:r>
+      <w:r>
+        <w:rPr>
+          <w:rFonts w:ascii="Times New Roman" w:hAnsi="Times New Roman" w:cs="Times New Roman"/>
+          <w:sz w:val="22"/>
+          <w:szCs w:val="22"/>
+        </w:rPr>
+        <w:t xml:space="preserve">, therefore suitable data structures are required to address this unpredictable data access such as </w:t>
+      </w:r>
+      <w:r>
+        <w:rPr>
+          <w:rFonts w:ascii="Times New Roman" w:hAnsi="Times New Roman" w:cs="Times New Roman"/>
+          <w:sz w:val="22"/>
+          <w:szCs w:val="22"/>
+        </w:rPr>
+        <w:t>pointer-or linked list-based</w:t>
+      </w:r>
+      <w:r>
+        <w:rPr>
+          <w:rFonts w:ascii="Times New Roman" w:hAnsi="Times New Roman" w:cs="Times New Roman"/>
+          <w:sz w:val="22"/>
+          <w:szCs w:val="22"/>
+        </w:rPr>
+        <w:t xml:space="preserve"> data structures. </w:t>
+      </w:r>
+      <w:r>
+        <w:rPr>
+          <w:rFonts w:ascii="Times New Roman" w:hAnsi="Times New Roman" w:cs="Times New Roman"/>
+          <w:sz w:val="22"/>
+          <w:szCs w:val="22"/>
+        </w:rPr>
+        <w:t>Irregular programs are key in the execution, optimization, and compilation of interpreted and high-level programming languages, gaming, and social network analysis, to name a few applications.</w:t>
+      </w:r>
+      <w:r>
+        <w:rPr>
+          <w:rFonts w:ascii="Times New Roman" w:hAnsi="Times New Roman" w:cs="Times New Roman"/>
+          <w:sz w:val="22"/>
+          <w:szCs w:val="22"/>
+        </w:rPr>
+        <w:t xml:space="preserve"> This contrast with regular programs in which memory accessed is more linear in nature and less computing time is spent navigating the data structure. </w:t>
+      </w:r>
+      <w:r>
+        <w:rPr>
+          <w:rFonts w:ascii="Times New Roman" w:hAnsi="Times New Roman" w:cs="Times New Roman"/>
+          <w:sz w:val="22"/>
+          <w:szCs w:val="22"/>
+        </w:rPr>
+        <w:t xml:space="preserve">According to the paper, the only solution that the industry offers to speed up </w:t>
+      </w:r>
+      <w:r>
+        <w:rPr>
+          <w:rFonts w:ascii="Times New Roman" w:hAnsi="Times New Roman" w:cs="Times New Roman"/>
+          <w:sz w:val="22"/>
+          <w:szCs w:val="22"/>
+        </w:rPr>
+        <w:t>irregular programs</w:t>
+      </w:r>
+      <w:r>
+        <w:rPr>
+          <w:rFonts w:ascii="Times New Roman" w:hAnsi="Times New Roman" w:cs="Times New Roman"/>
+          <w:sz w:val="22"/>
+          <w:szCs w:val="22"/>
+        </w:rPr>
+        <w:t xml:space="preserve"> is to integrate more massive out of order cores, which improve processor’s single thread performance, which is key to reduce latency. However, although this unique solution seems to solve the problem, it does so with poor power efficiency.</w:t>
+      </w:r>
+      <w:r>
+        <w:rPr>
+          <w:rFonts w:ascii="Times New Roman" w:hAnsi="Times New Roman" w:cs="Times New Roman"/>
+          <w:sz w:val="22"/>
+          <w:szCs w:val="22"/>
+        </w:rPr>
+        <w:t xml:space="preserve"> </w:t>
+      </w:r>
+      <w:r>
+        <w:rPr>
+          <w:rFonts w:ascii="Times New Roman" w:hAnsi="Times New Roman" w:cs="Times New Roman"/>
+          <w:sz w:val="22"/>
+          <w:szCs w:val="22"/>
+        </w:rPr>
+        <w:t xml:space="preserve">To address this </w:t>
+      </w:r>
+      <w:r>
+        <w:rPr>
+          <w:rFonts w:ascii="Times New Roman" w:hAnsi="Times New Roman" w:cs="Times New Roman"/>
+          <w:sz w:val="22"/>
+          <w:szCs w:val="22"/>
+        </w:rPr>
+        <w:t>issue</w:t>
+      </w:r>
+      <w:r>
+        <w:rPr>
+          <w:rFonts w:ascii="Times New Roman" w:hAnsi="Times New Roman" w:cs="Times New Roman"/>
+          <w:sz w:val="22"/>
+          <w:szCs w:val="22"/>
+        </w:rPr>
+        <w:t xml:space="preserve">, instead of </w:t>
+      </w:r>
+      <w:r>
+        <w:rPr>
+          <w:rFonts w:ascii="Times New Roman" w:hAnsi="Times New Roman" w:cs="Times New Roman"/>
+          <w:sz w:val="22"/>
+          <w:szCs w:val="22"/>
+        </w:rPr>
+        <w:t xml:space="preserve">increasing out of order cores </w:t>
+      </w:r>
+      <w:r>
+        <w:rPr>
+          <w:rFonts w:ascii="Times New Roman" w:hAnsi="Times New Roman" w:cs="Times New Roman"/>
+          <w:sz w:val="22"/>
+          <w:szCs w:val="22"/>
+        </w:rPr>
+        <w:t xml:space="preserve">the paper propose a novel </w:t>
+      </w:r>
+      <w:r>
+        <w:rPr>
+          <w:rFonts w:ascii="Times New Roman" w:hAnsi="Times New Roman" w:cs="Times New Roman"/>
+          <w:sz w:val="22"/>
+          <w:szCs w:val="22"/>
+        </w:rPr>
+        <w:t>ISA</w:t>
+      </w:r>
+      <w:r>
+        <w:rPr>
+          <w:rFonts w:ascii="Times New Roman" w:hAnsi="Times New Roman" w:cs="Times New Roman"/>
+          <w:sz w:val="22"/>
+          <w:szCs w:val="22"/>
+        </w:rPr>
+        <w:t xml:space="preserve"> called ClockHands and</w:t>
+      </w:r>
+      <w:r>
+        <w:rPr>
+          <w:rFonts w:ascii="Times New Roman" w:hAnsi="Times New Roman" w:cs="Times New Roman"/>
+          <w:sz w:val="22"/>
+          <w:szCs w:val="22"/>
+        </w:rPr>
+        <w:t xml:space="preserve"> </w:t>
+      </w:r>
+      <w:r>
+        <w:rPr>
+          <w:rFonts w:ascii="Times New Roman" w:hAnsi="Times New Roman" w:cs="Times New Roman"/>
+          <w:sz w:val="22"/>
+          <w:szCs w:val="22"/>
+        </w:rPr>
+        <w:t xml:space="preserve">compare its </w:t>
+      </w:r>
+      <w:r>
+        <w:rPr>
+          <w:rFonts w:ascii="Times New Roman" w:hAnsi="Times New Roman" w:cs="Times New Roman"/>
+          <w:sz w:val="22"/>
+          <w:szCs w:val="22"/>
+        </w:rPr>
+        <w:t xml:space="preserve">power </w:t>
+      </w:r>
+      <w:r>
+        <w:rPr>
+          <w:rFonts w:ascii="Times New Roman" w:hAnsi="Times New Roman" w:cs="Times New Roman"/>
+          <w:sz w:val="22"/>
+          <w:szCs w:val="22"/>
+        </w:rPr>
+        <w:t>performance with</w:t>
+      </w:r>
+      <w:r>
+        <w:rPr>
+          <w:rFonts w:ascii="Times New Roman" w:hAnsi="Times New Roman" w:cs="Times New Roman"/>
+          <w:sz w:val="22"/>
+          <w:szCs w:val="22"/>
+        </w:rPr>
+        <w:t xml:space="preserve"> existing instruction set architectures (ISA) </w:t>
+      </w:r>
+      <w:r>
+        <w:rPr>
+          <w:rFonts w:ascii="Times New Roman" w:hAnsi="Times New Roman" w:cs="Times New Roman"/>
+          <w:sz w:val="22"/>
+          <w:szCs w:val="22"/>
+        </w:rPr>
+        <w:t>such as RISC-V and STRAIGHT. T</w:t>
+      </w:r>
+      <w:r>
+        <w:rPr>
+          <w:rFonts w:ascii="Times New Roman" w:hAnsi="Times New Roman" w:cs="Times New Roman"/>
+          <w:sz w:val="22"/>
+          <w:szCs w:val="22"/>
+        </w:rPr>
+        <w:t xml:space="preserve">he benchmark programs used for </w:t>
+      </w:r>
+      <w:r>
+        <w:rPr>
+          <w:rFonts w:ascii="Times New Roman" w:hAnsi="Times New Roman" w:cs="Times New Roman"/>
+          <w:sz w:val="22"/>
+          <w:szCs w:val="22"/>
+        </w:rPr>
+        <w:t>their evaluation</w:t>
+      </w:r>
+      <w:r>
+        <w:rPr>
+          <w:rFonts w:ascii="Times New Roman" w:hAnsi="Times New Roman" w:cs="Times New Roman"/>
+          <w:sz w:val="22"/>
+          <w:szCs w:val="22"/>
+        </w:rPr>
+        <w:t xml:space="preserve"> were bzip2, mcf_s, lbm_s, and xz_s included in SPEC2006/2017 and CoreMark. The authors use these benchmarks, because they are written entirely in C, </w:t>
+      </w:r>
+      <w:r>
+        <w:rPr>
+          <w:rFonts w:ascii="Times New Roman" w:hAnsi="Times New Roman" w:cs="Times New Roman"/>
+          <w:sz w:val="22"/>
+          <w:szCs w:val="22"/>
+        </w:rPr>
+        <w:t xml:space="preserve">which </w:t>
+      </w:r>
+      <w:r>
+        <w:rPr>
+          <w:rFonts w:ascii="Times New Roman" w:hAnsi="Times New Roman" w:cs="Times New Roman"/>
+          <w:sz w:val="22"/>
+          <w:szCs w:val="22"/>
+        </w:rPr>
+        <w:t>was</w:t>
+      </w:r>
+      <w:r>
+        <w:rPr>
+          <w:rFonts w:ascii="Times New Roman" w:hAnsi="Times New Roman" w:cs="Times New Roman"/>
+          <w:sz w:val="22"/>
+          <w:szCs w:val="22"/>
+        </w:rPr>
+        <w:t xml:space="preserve"> important </w:t>
+      </w:r>
+      <w:r>
+        <w:rPr>
+          <w:rFonts w:ascii="Times New Roman" w:hAnsi="Times New Roman" w:cs="Times New Roman"/>
+          <w:sz w:val="22"/>
+          <w:szCs w:val="22"/>
+        </w:rPr>
+        <w:t>since</w:t>
+      </w:r>
+      <w:r>
+        <w:rPr>
+          <w:rFonts w:ascii="Times New Roman" w:hAnsi="Times New Roman" w:cs="Times New Roman"/>
+          <w:sz w:val="22"/>
+          <w:szCs w:val="22"/>
+        </w:rPr>
+        <w:t xml:space="preserve"> </w:t>
+      </w:r>
+      <w:r>
+        <w:rPr>
+          <w:rFonts w:ascii="Times New Roman" w:hAnsi="Times New Roman" w:cs="Times New Roman"/>
+          <w:sz w:val="22"/>
+          <w:szCs w:val="22"/>
+        </w:rPr>
+        <w:t>authors</w:t>
+      </w:r>
+      <w:r>
+        <w:rPr>
+          <w:rFonts w:ascii="Times New Roman" w:hAnsi="Times New Roman" w:cs="Times New Roman"/>
+          <w:sz w:val="22"/>
+          <w:szCs w:val="22"/>
+        </w:rPr>
+        <w:t xml:space="preserve"> were only capable </w:t>
+      </w:r>
+      <w:r>
+        <w:rPr>
+          <w:rFonts w:ascii="Times New Roman" w:hAnsi="Times New Roman" w:cs="Times New Roman"/>
+          <w:sz w:val="22"/>
+          <w:szCs w:val="22"/>
+        </w:rPr>
+        <w:t>of developing</w:t>
+      </w:r>
+      <w:r>
+        <w:rPr>
+          <w:rFonts w:ascii="Times New Roman" w:hAnsi="Times New Roman" w:cs="Times New Roman"/>
+          <w:sz w:val="22"/>
+          <w:szCs w:val="22"/>
+        </w:rPr>
+        <w:t xml:space="preserve"> a C compiler for </w:t>
+      </w:r>
+      <w:r>
+        <w:rPr>
+          <w:rFonts w:ascii="Times New Roman" w:hAnsi="Times New Roman" w:cs="Times New Roman"/>
+          <w:sz w:val="22"/>
+          <w:szCs w:val="22"/>
+        </w:rPr>
+        <w:t xml:space="preserve">their novel </w:t>
+      </w:r>
+      <w:r>
+        <w:rPr>
+          <w:rFonts w:ascii="Times New Roman" w:hAnsi="Times New Roman" w:cs="Times New Roman"/>
+          <w:sz w:val="22"/>
+          <w:szCs w:val="22"/>
+        </w:rPr>
+        <w:t>ClockHands ISA</w:t>
+      </w:r>
+      <w:r>
+        <w:rPr>
+          <w:rFonts w:ascii="Times New Roman" w:hAnsi="Times New Roman" w:cs="Times New Roman"/>
+          <w:sz w:val="22"/>
+          <w:szCs w:val="22"/>
+        </w:rPr>
+        <w:t xml:space="preserve"> due to the complexity that other</w:t>
+      </w:r>
+      <w:r>
+        <w:rPr>
+          <w:rFonts w:ascii="Times New Roman" w:hAnsi="Times New Roman" w:cs="Times New Roman"/>
+          <w:sz w:val="22"/>
+          <w:szCs w:val="22"/>
+        </w:rPr>
+        <w:t xml:space="preserve"> programming languages such as C++/Fortran compilers </w:t>
+      </w:r>
+      <w:r>
+        <w:rPr>
+          <w:rFonts w:ascii="Times New Roman" w:hAnsi="Times New Roman" w:cs="Times New Roman"/>
+          <w:sz w:val="22"/>
+          <w:szCs w:val="22"/>
+        </w:rPr>
+        <w:t>entitle in terms of development time and effort.</w:t>
+      </w:r>
+      <w:r>
+        <w:rPr>
+          <w:rFonts w:ascii="Times New Roman" w:hAnsi="Times New Roman" w:cs="Times New Roman"/>
+          <w:sz w:val="22"/>
+          <w:szCs w:val="22"/>
+        </w:rPr>
+        <w:t xml:space="preserve"> </w:t>
       </w:r>
     </w:p>
     <w:p>
       <w:pPr>
         <w:pStyle w:val="Heading2"/>
-        <w:spacing w:before="360" w:line="276" w:lineRule="auto"/>
+        <w:spacing w:before="360"/>
         <w:jc w:val="both"/>
         <w:rPr>
           <w:rFonts w:ascii="Times New Roman" w:hAnsi="Times New Roman" w:cs="Times New Roman"/>
@@ -372,7 +652,7 @@
     <w:p>
       <w:pPr>
         <w:pStyle w:val="Textbody"/>
-        <w:spacing w:before="360" w:after="80"/>
+        <w:spacing w:before="360" w:after="80" w:line="240" w:lineRule="auto"/>
         <w:jc w:val="both"/>
         <w:rPr>
           <w:rFonts w:ascii="Times New Roman" w:hAnsi="Times New Roman" w:cs="Times New Roman"/>
@@ -387,95 +667,103 @@
           <w:szCs w:val="22"/>
         </w:rPr>
         <w:tab/>
-        <w:t xml:space="preserve">The paper tries to solve the problematic with a different approach, abandoning the idea of increasing out of order cores and focusing his attention </w:t>
-      </w:r>
-      <w:r>
-        <w:rPr>
-          <w:rFonts w:ascii="Times New Roman" w:hAnsi="Times New Roman" w:cs="Times New Roman"/>
-          <w:sz w:val="22"/>
-          <w:szCs w:val="22"/>
-        </w:rPr>
-        <w:t>on</w:t>
-      </w:r>
-      <w:r>
-        <w:rPr>
-          <w:rFonts w:ascii="Times New Roman" w:hAnsi="Times New Roman" w:cs="Times New Roman"/>
-          <w:sz w:val="22"/>
-          <w:szCs w:val="22"/>
-        </w:rPr>
-        <w:t xml:space="preserve"> the ISA, and how existing instruction set architectures (ISA) manage register </w:t>
-      </w:r>
-      <w:r>
-        <w:rPr>
-          <w:rFonts w:ascii="Times New Roman" w:hAnsi="Times New Roman" w:cs="Times New Roman"/>
-          <w:sz w:val="22"/>
-          <w:szCs w:val="22"/>
-        </w:rPr>
-        <w:t>operands</w:t>
-      </w:r>
-      <w:r>
-        <w:rPr>
-          <w:rFonts w:ascii="Times New Roman" w:hAnsi="Times New Roman" w:cs="Times New Roman"/>
-          <w:sz w:val="22"/>
-          <w:szCs w:val="22"/>
-        </w:rPr>
-        <w:t xml:space="preserve"> and how </w:t>
-      </w:r>
-      <w:r>
-        <w:rPr>
-          <w:rFonts w:ascii="Times New Roman" w:hAnsi="Times New Roman" w:cs="Times New Roman"/>
-          <w:sz w:val="22"/>
-          <w:szCs w:val="22"/>
-        </w:rPr>
-        <w:t>this affect power efficiency</w:t>
-      </w:r>
-      <w:r>
-        <w:rPr>
-          <w:rFonts w:ascii="Times New Roman" w:hAnsi="Times New Roman" w:cs="Times New Roman"/>
-          <w:sz w:val="22"/>
-          <w:szCs w:val="22"/>
-        </w:rPr>
-        <w:t xml:space="preserve">. Specifically, the paper reviews two existing ISAs, Conventional RISC-V, and STRAIGHT. The paper </w:t>
-      </w:r>
-      <w:r>
-        <w:rPr>
-          <w:rFonts w:ascii="Times New Roman" w:hAnsi="Times New Roman" w:cs="Times New Roman"/>
-          <w:sz w:val="22"/>
-          <w:szCs w:val="22"/>
-        </w:rPr>
-        <w:t>points</w:t>
-      </w:r>
-      <w:r>
-        <w:rPr>
-          <w:rFonts w:ascii="Times New Roman" w:hAnsi="Times New Roman" w:cs="Times New Roman"/>
-          <w:sz w:val="22"/>
-          <w:szCs w:val="22"/>
-        </w:rPr>
-        <w:t xml:space="preserve"> out that RISC-</w:t>
-      </w:r>
-      <w:r>
-        <w:rPr>
-          <w:rFonts w:ascii="Times New Roman" w:hAnsi="Times New Roman" w:cs="Times New Roman"/>
-          <w:sz w:val="22"/>
-          <w:szCs w:val="22"/>
-        </w:rPr>
-        <w:t>V</w:t>
-      </w:r>
-      <w:r>
-        <w:rPr>
-          <w:rFonts w:ascii="Times New Roman" w:hAnsi="Times New Roman" w:cs="Times New Roman"/>
-          <w:sz w:val="22"/>
-          <w:szCs w:val="22"/>
-        </w:rPr>
-        <w:t xml:space="preserve"> specify register operands by register name. Due to register renaming poor power </w:t>
-      </w:r>
-      <w:r>
-        <w:rPr>
-          <w:rFonts w:ascii="Times New Roman" w:hAnsi="Times New Roman" w:cs="Times New Roman"/>
-          <w:sz w:val="22"/>
-          <w:szCs w:val="22"/>
-        </w:rPr>
-        <w:t>efficiency</w:t>
+        <w:t xml:space="preserve">The paper tries to solve the problematic with a different approach, abandoning the idea of increasing out of order cores and focusing his attention on the </w:t>
+      </w:r>
+      <w:r>
+        <w:rPr>
+          <w:rFonts w:ascii="Times New Roman" w:hAnsi="Times New Roman" w:cs="Times New Roman"/>
+          <w:sz w:val="22"/>
+          <w:szCs w:val="22"/>
+        </w:rPr>
+        <w:t>instruction set architecture (</w:t>
+      </w:r>
+      <w:r>
+        <w:rPr>
+          <w:rFonts w:ascii="Times New Roman" w:hAnsi="Times New Roman" w:cs="Times New Roman"/>
+          <w:sz w:val="22"/>
+          <w:szCs w:val="22"/>
+        </w:rPr>
+        <w:t>ISA</w:t>
+      </w:r>
+      <w:r>
+        <w:rPr>
+          <w:rFonts w:ascii="Times New Roman" w:hAnsi="Times New Roman" w:cs="Times New Roman"/>
+          <w:sz w:val="22"/>
+          <w:szCs w:val="22"/>
+        </w:rPr>
+        <w:t>). Specifically,</w:t>
+      </w:r>
+      <w:r>
+        <w:rPr>
+          <w:rFonts w:ascii="Times New Roman" w:hAnsi="Times New Roman" w:cs="Times New Roman"/>
+          <w:sz w:val="22"/>
+          <w:szCs w:val="22"/>
+        </w:rPr>
+        <w:t xml:space="preserve"> how existing instruction set architectures manage register operands and how this </w:t>
+      </w:r>
+      <w:r>
+        <w:rPr>
+          <w:rFonts w:ascii="Times New Roman" w:hAnsi="Times New Roman" w:cs="Times New Roman"/>
+          <w:sz w:val="22"/>
+          <w:szCs w:val="22"/>
+        </w:rPr>
+        <w:t>affects</w:t>
+      </w:r>
+      <w:r>
+        <w:rPr>
+          <w:rFonts w:ascii="Times New Roman" w:hAnsi="Times New Roman" w:cs="Times New Roman"/>
+          <w:sz w:val="22"/>
+          <w:szCs w:val="22"/>
+        </w:rPr>
+        <w:t xml:space="preserve"> power efficiency. </w:t>
+      </w:r>
+      <w:r>
+        <w:rPr>
+          <w:rFonts w:ascii="Times New Roman" w:hAnsi="Times New Roman" w:cs="Times New Roman"/>
+          <w:sz w:val="22"/>
+          <w:szCs w:val="22"/>
+        </w:rPr>
+        <w:t>T</w:t>
+      </w:r>
+      <w:r>
+        <w:rPr>
+          <w:rFonts w:ascii="Times New Roman" w:hAnsi="Times New Roman" w:cs="Times New Roman"/>
+          <w:sz w:val="22"/>
+          <w:szCs w:val="22"/>
+        </w:rPr>
+        <w:t xml:space="preserve">he paper reviews two existing </w:t>
+      </w:r>
+      <w:r>
+        <w:rPr>
+          <w:rFonts w:ascii="Times New Roman" w:hAnsi="Times New Roman" w:cs="Times New Roman"/>
+          <w:sz w:val="22"/>
+          <w:szCs w:val="22"/>
+        </w:rPr>
+        <w:t xml:space="preserve">instruction set architectures. </w:t>
+      </w:r>
+      <w:r>
+        <w:rPr>
+          <w:rFonts w:ascii="Times New Roman" w:hAnsi="Times New Roman" w:cs="Times New Roman"/>
+          <w:sz w:val="22"/>
+          <w:szCs w:val="22"/>
+        </w:rPr>
+        <w:t xml:space="preserve">Conventional RISC-V, and STRAIGHT. The paper points out that </w:t>
+      </w:r>
+      <w:r>
+        <w:rPr>
+          <w:rFonts w:ascii="Times New Roman" w:hAnsi="Times New Roman" w:cs="Times New Roman"/>
+          <w:sz w:val="22"/>
+          <w:szCs w:val="22"/>
+        </w:rPr>
+        <w:t xml:space="preserve">in </w:t>
+      </w:r>
+      <w:r>
+        <w:rPr>
+          <w:rFonts w:ascii="Times New Roman" w:hAnsi="Times New Roman" w:cs="Times New Roman"/>
+          <w:sz w:val="22"/>
+          <w:szCs w:val="22"/>
+        </w:rPr>
+        <w:t>RISC architectures, a register</w:t>
       </w:r>
       <w:r>
         <w:rPr>
@@ -491,85 +779,118 @@
           <w:sz w:val="22"/>
           <w:szCs w:val="22"/>
         </w:rPr>
-        <w:t>emerges</w:t>
-      </w:r>
-      <w:r>
-        <w:rPr>
-          <w:rFonts w:ascii="Times New Roman" w:hAnsi="Times New Roman" w:cs="Times New Roman"/>
-          <w:sz w:val="22"/>
-          <w:szCs w:val="22"/>
-        </w:rPr>
-        <w:t xml:space="preserve">, preventing an increase in the front-end width. On the other hand, STRAIGHT manage register </w:t>
-      </w:r>
-      <w:r>
-        <w:rPr>
-          <w:rFonts w:ascii="Times New Roman" w:hAnsi="Times New Roman" w:cs="Times New Roman"/>
-          <w:sz w:val="22"/>
-          <w:szCs w:val="22"/>
-        </w:rPr>
-        <w:t>operands</w:t>
-      </w:r>
-      <w:r>
-        <w:rPr>
-          <w:rFonts w:ascii="Times New Roman" w:hAnsi="Times New Roman" w:cs="Times New Roman"/>
-          <w:sz w:val="22"/>
-          <w:szCs w:val="22"/>
-        </w:rPr>
-        <w:t xml:space="preserve"> by inter-instruction </w:t>
-      </w:r>
-      <w:r>
-        <w:rPr>
-          <w:rFonts w:ascii="Times New Roman" w:hAnsi="Times New Roman" w:cs="Times New Roman"/>
-          <w:sz w:val="22"/>
-          <w:szCs w:val="22"/>
-        </w:rPr>
-        <w:t>distance</w:t>
-      </w:r>
-      <w:r>
-        <w:rPr>
-          <w:rFonts w:ascii="Times New Roman" w:hAnsi="Times New Roman" w:cs="Times New Roman"/>
-          <w:sz w:val="22"/>
-          <w:szCs w:val="22"/>
-        </w:rPr>
-        <w:t xml:space="preserve">, which eliminates register renaming, but due to its strong </w:t>
-      </w:r>
-      <w:r>
-        <w:rPr>
-          <w:rFonts w:ascii="Times New Roman" w:hAnsi="Times New Roman" w:cs="Times New Roman"/>
-          <w:sz w:val="22"/>
-          <w:szCs w:val="22"/>
-        </w:rPr>
-        <w:t>constraint</w:t>
-      </w:r>
-      <w:r>
-        <w:rPr>
-          <w:rFonts w:ascii="Times New Roman" w:hAnsi="Times New Roman" w:cs="Times New Roman"/>
-          <w:sz w:val="22"/>
-          <w:szCs w:val="22"/>
-        </w:rPr>
-        <w:t xml:space="preserve"> in instruction placement, a large increase in number of </w:t>
-      </w:r>
-      <w:r>
-        <w:rPr>
-          <w:rFonts w:ascii="Times New Roman" w:hAnsi="Times New Roman" w:cs="Times New Roman"/>
-          <w:sz w:val="22"/>
-          <w:szCs w:val="22"/>
-        </w:rPr>
-        <w:t>instructions</w:t>
-      </w:r>
-      <w:r>
-        <w:rPr>
-          <w:rFonts w:ascii="Times New Roman" w:hAnsi="Times New Roman" w:cs="Times New Roman"/>
-          <w:sz w:val="22"/>
-          <w:szCs w:val="22"/>
-        </w:rPr>
-        <w:t xml:space="preserve"> is generated, which do not help with power efficiency either, since more instructions implies consuming more power.</w:t>
+        <w:t>number (name)</w:t>
+      </w:r>
+      <w:r>
+        <w:rPr>
+          <w:rFonts w:ascii="Times New Roman" w:hAnsi="Times New Roman" w:cs="Times New Roman"/>
+          <w:sz w:val="22"/>
+          <w:szCs w:val="22"/>
+        </w:rPr>
+        <w:t xml:space="preserve"> needs to be </w:t>
+      </w:r>
+      <w:r>
+        <w:rPr>
+          <w:rFonts w:ascii="Times New Roman" w:hAnsi="Times New Roman" w:cs="Times New Roman"/>
+          <w:sz w:val="22"/>
+          <w:szCs w:val="22"/>
+        </w:rPr>
+        <w:t>specified</w:t>
+      </w:r>
+      <w:r>
+        <w:rPr>
+          <w:rFonts w:ascii="Times New Roman" w:hAnsi="Times New Roman" w:cs="Times New Roman"/>
+          <w:sz w:val="22"/>
+          <w:szCs w:val="22"/>
+        </w:rPr>
+        <w:t xml:space="preserve"> and they are fix, so </w:t>
+      </w:r>
+      <w:r>
+        <w:rPr>
+          <w:rFonts w:ascii="Times New Roman" w:hAnsi="Times New Roman" w:cs="Times New Roman"/>
+          <w:sz w:val="22"/>
+          <w:szCs w:val="22"/>
+        </w:rPr>
+        <w:t>to</w:t>
+      </w:r>
+      <w:r>
+        <w:rPr>
+          <w:rFonts w:ascii="Times New Roman" w:hAnsi="Times New Roman" w:cs="Times New Roman"/>
+          <w:sz w:val="22"/>
+          <w:szCs w:val="22"/>
+        </w:rPr>
+        <w:t xml:space="preserve"> access data we need to read from memory to </w:t>
+      </w:r>
+      <w:r>
+        <w:rPr>
+          <w:rFonts w:ascii="Times New Roman" w:hAnsi="Times New Roman" w:cs="Times New Roman"/>
+          <w:sz w:val="22"/>
+          <w:szCs w:val="22"/>
+        </w:rPr>
+        <w:t>these registers</w:t>
+      </w:r>
+      <w:r>
+        <w:rPr>
+          <w:rFonts w:ascii="Times New Roman" w:hAnsi="Times New Roman" w:cs="Times New Roman"/>
+          <w:sz w:val="22"/>
+          <w:szCs w:val="22"/>
+        </w:rPr>
+        <w:t xml:space="preserve"> </w:t>
+      </w:r>
+      <w:r>
+        <w:rPr>
+          <w:rFonts w:ascii="Times New Roman" w:hAnsi="Times New Roman" w:cs="Times New Roman"/>
+          <w:sz w:val="22"/>
+          <w:szCs w:val="22"/>
+        </w:rPr>
+        <w:t xml:space="preserve">execute the instructions and the write back to the memory and repeat the process, this process is referred as </w:t>
+      </w:r>
+      <w:r>
+        <w:rPr>
+          <w:rFonts w:ascii="Times New Roman" w:hAnsi="Times New Roman" w:cs="Times New Roman"/>
+          <w:sz w:val="22"/>
+          <w:szCs w:val="22"/>
+        </w:rPr>
+        <w:t>renaming</w:t>
+      </w:r>
+      <w:r>
+        <w:rPr>
+          <w:rFonts w:ascii="Times New Roman" w:hAnsi="Times New Roman" w:cs="Times New Roman"/>
+          <w:sz w:val="22"/>
+          <w:szCs w:val="22"/>
+        </w:rPr>
+        <w:t xml:space="preserve"> the registers</w:t>
+      </w:r>
+      <w:r>
+        <w:rPr>
+          <w:rFonts w:ascii="Times New Roman" w:hAnsi="Times New Roman" w:cs="Times New Roman"/>
+          <w:sz w:val="22"/>
+          <w:szCs w:val="22"/>
+        </w:rPr>
+        <w:t>.</w:t>
+      </w:r>
+      <w:r>
+        <w:rPr>
+          <w:rFonts w:ascii="Times New Roman" w:hAnsi="Times New Roman" w:cs="Times New Roman"/>
+          <w:sz w:val="22"/>
+          <w:szCs w:val="22"/>
+        </w:rPr>
+        <w:t xml:space="preserve"> Due to register renaming poor power efficiency emerges, preventing an increase in the front-end width.</w:t>
+      </w:r>
+      <w:r>
+        <w:rPr>
+          <w:rFonts w:ascii="Times New Roman" w:hAnsi="Times New Roman" w:cs="Times New Roman"/>
+          <w:sz w:val="22"/>
+          <w:szCs w:val="22"/>
+        </w:rPr>
+        <w:t xml:space="preserve"> </w:t>
       </w:r>
     </w:p>
     <w:p>
       <w:pPr>
-        <w:pStyle w:val="Standard"/>
-        <w:spacing w:before="360" w:after="80" w:line="276" w:lineRule="auto"/>
+        <w:pStyle w:val="Textbody"/>
+        <w:spacing w:before="360" w:after="80" w:line="240" w:lineRule="auto"/>
+        <w:ind w:firstLine="720"/>
         <w:jc w:val="both"/>
         <w:rPr>
           <w:rFonts w:ascii="Times New Roman" w:hAnsi="Times New Roman" w:cs="Times New Roman"/>
@@ -583,94 +904,166 @@
           <w:sz w:val="22"/>
           <w:szCs w:val="22"/>
         </w:rPr>
-        <w:tab/>
-        <w:t xml:space="preserve">The paper then propose a novel solution called </w:t>
-      </w:r>
-      <w:r>
-        <w:rPr>
-          <w:rFonts w:ascii="Times New Roman" w:hAnsi="Times New Roman" w:cs="Times New Roman"/>
-          <w:sz w:val="22"/>
-          <w:szCs w:val="22"/>
-        </w:rPr>
-        <w:t>ClockHands and</w:t>
-      </w:r>
-      <w:r>
-        <w:rPr>
-          <w:rFonts w:ascii="Times New Roman" w:hAnsi="Times New Roman" w:cs="Times New Roman"/>
-          <w:sz w:val="22"/>
-          <w:szCs w:val="22"/>
-        </w:rPr>
-        <w:t xml:space="preserve"> compare its power efficiency with RISCV and STRAIGHT. </w:t>
-      </w:r>
-      <w:r>
-        <w:rPr>
-          <w:rFonts w:ascii="Times New Roman" w:hAnsi="Times New Roman" w:cs="Times New Roman"/>
-          <w:sz w:val="22"/>
-          <w:szCs w:val="22"/>
-        </w:rPr>
-        <w:t>ClockHands</w:t>
-      </w:r>
-      <w:r>
-        <w:rPr>
-          <w:rFonts w:ascii="Times New Roman" w:hAnsi="Times New Roman" w:cs="Times New Roman"/>
-          <w:sz w:val="22"/>
-          <w:szCs w:val="22"/>
-        </w:rPr>
-        <w:t xml:space="preserve"> try to take the good of both worlds, since as </w:t>
-      </w:r>
-      <w:r>
-        <w:rPr>
-          <w:rFonts w:ascii="Times New Roman" w:hAnsi="Times New Roman" w:cs="Times New Roman"/>
-          <w:sz w:val="22"/>
-          <w:szCs w:val="22"/>
-        </w:rPr>
-        <w:t>opposed</w:t>
-      </w:r>
-      <w:r>
-        <w:rPr>
-          <w:rFonts w:ascii="Times New Roman" w:hAnsi="Times New Roman" w:cs="Times New Roman"/>
-          <w:sz w:val="22"/>
-          <w:szCs w:val="22"/>
-        </w:rPr>
-        <w:t xml:space="preserve"> to RISCV it does not require register renaming, and in contrast to STRAIGHT it has looser constraints on instruction placement which reduce number of </w:t>
-      </w:r>
-      <w:r>
-        <w:rPr>
-          <w:rFonts w:ascii="Times New Roman" w:hAnsi="Times New Roman" w:cs="Times New Roman"/>
-          <w:sz w:val="22"/>
-          <w:szCs w:val="22"/>
-        </w:rPr>
-        <w:t>instructions</w:t>
-      </w:r>
-      <w:r>
-        <w:rPr>
-          <w:rFonts w:ascii="Times New Roman" w:hAnsi="Times New Roman" w:cs="Times New Roman"/>
-          <w:sz w:val="22"/>
-          <w:szCs w:val="22"/>
-        </w:rPr>
-        <w:t xml:space="preserve"> generated at levels </w:t>
-      </w:r>
-      <w:r>
-        <w:rPr>
-          <w:rFonts w:ascii="Times New Roman" w:hAnsi="Times New Roman" w:cs="Times New Roman"/>
-          <w:sz w:val="22"/>
-          <w:szCs w:val="22"/>
-        </w:rPr>
-        <w:t>like</w:t>
-      </w:r>
-      <w:r>
-        <w:rPr>
-          <w:rFonts w:ascii="Times New Roman" w:hAnsi="Times New Roman" w:cs="Times New Roman"/>
-          <w:sz w:val="22"/>
-          <w:szCs w:val="22"/>
-        </w:rPr>
-        <w:t xml:space="preserve"> RISCV.</w:t>
+        <w:t xml:space="preserve">On the other hand, </w:t>
+      </w:r>
+      <w:r>
+        <w:rPr>
+          <w:rFonts w:ascii="Times New Roman" w:hAnsi="Times New Roman" w:cs="Times New Roman"/>
+          <w:sz w:val="22"/>
+          <w:szCs w:val="22"/>
+        </w:rPr>
+        <w:t xml:space="preserve">the second architecture </w:t>
+      </w:r>
+      <w:r>
+        <w:rPr>
+          <w:rFonts w:ascii="Times New Roman" w:hAnsi="Times New Roman" w:cs="Times New Roman"/>
+          <w:sz w:val="22"/>
+          <w:szCs w:val="22"/>
+        </w:rPr>
+        <w:t>is called “STRAIGHT” because</w:t>
+      </w:r>
+      <w:r>
+        <w:rPr>
+          <w:rFonts w:ascii="Times New Roman" w:hAnsi="Times New Roman" w:cs="Times New Roman"/>
+          <w:sz w:val="22"/>
+          <w:szCs w:val="22"/>
+        </w:rPr>
+        <w:t xml:space="preserve"> </w:t>
+      </w:r>
+      <w:r>
+        <w:rPr>
+          <w:rFonts w:ascii="Times New Roman" w:hAnsi="Times New Roman" w:cs="Times New Roman"/>
+          <w:sz w:val="22"/>
+          <w:szCs w:val="22"/>
+        </w:rPr>
+        <w:t>it executes each instruction directly without renaming its</w:t>
+      </w:r>
+      <w:r>
+        <w:rPr>
+          <w:rFonts w:ascii="Times New Roman" w:hAnsi="Times New Roman" w:cs="Times New Roman"/>
+          <w:sz w:val="22"/>
+          <w:szCs w:val="22"/>
+        </w:rPr>
+        <w:t xml:space="preserve"> </w:t>
+      </w:r>
+      <w:r>
+        <w:rPr>
+          <w:rFonts w:ascii="Times New Roman" w:hAnsi="Times New Roman" w:cs="Times New Roman"/>
+          <w:sz w:val="22"/>
+          <w:szCs w:val="22"/>
+        </w:rPr>
+        <w:t>operands</w:t>
+      </w:r>
+      <w:r>
+        <w:rPr>
+          <w:rFonts w:ascii="Times New Roman" w:hAnsi="Times New Roman" w:cs="Times New Roman"/>
+          <w:sz w:val="22"/>
+          <w:szCs w:val="22"/>
+        </w:rPr>
+        <w:t>, instead it has</w:t>
+      </w:r>
+      <w:r>
+        <w:rPr>
+          <w:rFonts w:ascii="Times New Roman" w:hAnsi="Times New Roman" w:cs="Times New Roman"/>
+          <w:sz w:val="22"/>
+          <w:szCs w:val="22"/>
+        </w:rPr>
+        <w:t xml:space="preserve"> a unique instruction format in which the source operand is given based on the distance from the producer instruction</w:t>
+      </w:r>
+      <w:r>
+        <w:rPr>
+          <w:rFonts w:ascii="Times New Roman" w:hAnsi="Times New Roman" w:cs="Times New Roman"/>
+          <w:sz w:val="22"/>
+          <w:szCs w:val="22"/>
+        </w:rPr>
+        <w:t>, which eliminates register renaming</w:t>
+      </w:r>
+      <w:r>
+        <w:rPr>
+          <w:rFonts w:ascii="Times New Roman" w:hAnsi="Times New Roman" w:cs="Times New Roman"/>
+          <w:sz w:val="22"/>
+          <w:szCs w:val="22"/>
+        </w:rPr>
+        <w:t xml:space="preserve"> since </w:t>
+      </w:r>
+      <w:r>
+        <w:rPr>
+          <w:rFonts w:ascii="Times New Roman" w:hAnsi="Times New Roman" w:cs="Times New Roman"/>
+          <w:sz w:val="22"/>
+          <w:szCs w:val="22"/>
+        </w:rPr>
+        <w:t>register renaming is completely removed from the pipeline</w:t>
+      </w:r>
+      <w:r>
+        <w:rPr>
+          <w:rFonts w:ascii="Times New Roman" w:hAnsi="Times New Roman" w:cs="Times New Roman"/>
+          <w:sz w:val="22"/>
+          <w:szCs w:val="22"/>
+        </w:rPr>
+        <w:t>.</w:t>
+      </w:r>
+      <w:r>
+        <w:rPr>
+          <w:rFonts w:ascii="Times New Roman" w:hAnsi="Times New Roman" w:cs="Times New Roman"/>
+          <w:sz w:val="22"/>
+          <w:szCs w:val="22"/>
+        </w:rPr>
+        <w:t xml:space="preserve"> </w:t>
+      </w:r>
+      <w:r>
+        <w:rPr>
+          <w:rFonts w:ascii="Times New Roman" w:hAnsi="Times New Roman" w:cs="Times New Roman"/>
+          <w:sz w:val="22"/>
+          <w:szCs w:val="22"/>
+        </w:rPr>
+        <w:t>However,</w:t>
+      </w:r>
+      <w:r>
+        <w:rPr>
+          <w:rFonts w:ascii="Times New Roman" w:hAnsi="Times New Roman" w:cs="Times New Roman"/>
+          <w:sz w:val="22"/>
+          <w:szCs w:val="22"/>
+        </w:rPr>
+        <w:t xml:space="preserve"> due to its strong constraint in instruction placement, a large increase in number of instructions is generated, which </w:t>
+      </w:r>
+      <w:r>
+        <w:rPr>
+          <w:rFonts w:ascii="Times New Roman" w:hAnsi="Times New Roman" w:cs="Times New Roman"/>
+          <w:sz w:val="22"/>
+          <w:szCs w:val="22"/>
+        </w:rPr>
+        <w:t>does</w:t>
+      </w:r>
+      <w:r>
+        <w:rPr>
+          <w:rFonts w:ascii="Times New Roman" w:hAnsi="Times New Roman" w:cs="Times New Roman"/>
+          <w:sz w:val="22"/>
+          <w:szCs w:val="22"/>
+        </w:rPr>
+        <w:t xml:space="preserve"> not help with power efficiency either, since more instructions implies consuming more power.</w:t>
+      </w:r>
+      <w:r>
+        <w:rPr>
+          <w:rFonts w:ascii="Times New Roman" w:hAnsi="Times New Roman" w:cs="Times New Roman"/>
+          <w:sz w:val="22"/>
+          <w:szCs w:val="22"/>
+        </w:rPr>
+        <w:t xml:space="preserve"> After this comparison, t</w:t>
+      </w:r>
+      <w:r>
+        <w:rPr>
+          <w:rFonts w:ascii="Times New Roman" w:hAnsi="Times New Roman" w:cs="Times New Roman"/>
+          <w:sz w:val="22"/>
+          <w:szCs w:val="22"/>
+        </w:rPr>
+        <w:t>he paper then propose a novel solution called ClockHands and compare its power efficiency with RISCV and STRAIGHT. ClockHands try to take the good of both worlds, since as opposed to RISCV it does not require register renaming, and in contrast to STRAIGHT it has looser constraints on instruction placement which reduce number of instructions generated at levels like RISCV.</w:t>
       </w:r>
     </w:p>
     <w:p>
       <w:pPr>
         <w:pStyle w:val="Heading1"/>
         <w:rPr>
+          <w:rFonts w:ascii="Times New Roman" w:hAnsi="Times New Roman" w:cs="Times New Roman"/>
           <w:b/>
           <w:bCs/>
           <w:sz w:val="22"/>
@@ -679,18 +1072,20 @@
       </w:pPr>
       <w:r>
         <w:rPr>
+          <w:rFonts w:ascii="Times New Roman" w:hAnsi="Times New Roman" w:cs="Times New Roman"/>
           <w:b/>
           <w:bCs/>
           <w:sz w:val="22"/>
           <w:szCs w:val="22"/>
         </w:rPr>
+        <w:lastRenderedPageBreak/>
         <w:t>Strengths</w:t>
       </w:r>
     </w:p>
     <w:p>
       <w:pPr>
         <w:pStyle w:val="Heading2"/>
-        <w:spacing w:before="360" w:line="276" w:lineRule="auto"/>
+        <w:spacing w:before="360"/>
         <w:jc w:val="both"/>
         <w:rPr>
           <w:rFonts w:ascii="Times New Roman" w:hAnsi="Times New Roman" w:cs="Times New Roman"/>
@@ -716,7 +1111,7 @@
     <w:p>
       <w:pPr>
         <w:pStyle w:val="Standard"/>
-        <w:spacing w:before="360" w:after="80" w:line="276" w:lineRule="auto"/>
+        <w:spacing w:before="360" w:after="80"/>
         <w:jc w:val="both"/>
         <w:rPr>
           <w:rFonts w:ascii="Times New Roman" w:hAnsi="Times New Roman" w:cs="Times New Roman"/>
@@ -731,150 +1126,13 @@
           <w:szCs w:val="22"/>
         </w:rPr>
         <w:tab/>
-        <w:t xml:space="preserve">Methodology wise, the paper did a good job measuring each ISA against a common ruler or </w:t>
-      </w:r>
-      <w:r>
-        <w:rPr>
-          <w:rFonts w:ascii="Times New Roman" w:hAnsi="Times New Roman" w:cs="Times New Roman"/>
-          <w:sz w:val="22"/>
-          <w:szCs w:val="22"/>
-        </w:rPr>
-        <w:t>benchmarks</w:t>
-      </w:r>
-      <w:r>
-        <w:rPr>
-          <w:rFonts w:ascii="Times New Roman" w:hAnsi="Times New Roman" w:cs="Times New Roman"/>
-          <w:sz w:val="22"/>
-          <w:szCs w:val="22"/>
-        </w:rPr>
-        <w:t xml:space="preserve"> including SPEC CPU 2006/2017. for this purpose, </w:t>
-      </w:r>
-      <w:r>
-        <w:rPr>
-          <w:rFonts w:ascii="Times New Roman" w:hAnsi="Times New Roman" w:cs="Times New Roman"/>
-          <w:sz w:val="22"/>
-          <w:szCs w:val="22"/>
-        </w:rPr>
-        <w:t>implementing</w:t>
-      </w:r>
-      <w:r>
-        <w:rPr>
-          <w:rFonts w:ascii="Times New Roman" w:hAnsi="Times New Roman" w:cs="Times New Roman"/>
-          <w:sz w:val="22"/>
-          <w:szCs w:val="22"/>
-        </w:rPr>
-        <w:t xml:space="preserve"> cycle-accurate simulator, FPGA implementation, and first-step compiler for </w:t>
-      </w:r>
-      <w:r>
-        <w:rPr>
-          <w:rFonts w:ascii="Times New Roman" w:hAnsi="Times New Roman" w:cs="Times New Roman"/>
-          <w:sz w:val="22"/>
-          <w:szCs w:val="22"/>
-        </w:rPr>
-        <w:t>ClockHands</w:t>
-      </w:r>
-      <w:r>
-        <w:rPr>
-          <w:rFonts w:ascii="Times New Roman" w:hAnsi="Times New Roman" w:cs="Times New Roman"/>
-          <w:sz w:val="22"/>
-          <w:szCs w:val="22"/>
-        </w:rPr>
-        <w:t xml:space="preserve"> was necessary. This effort also allowed instruction count comparison of STRAIGHT and </w:t>
-      </w:r>
-      <w:r>
-        <w:rPr>
-          <w:rFonts w:ascii="Times New Roman" w:hAnsi="Times New Roman" w:cs="Times New Roman"/>
-          <w:sz w:val="22"/>
-          <w:szCs w:val="22"/>
-        </w:rPr>
-        <w:t>ClockHands</w:t>
-      </w:r>
-      <w:r>
-        <w:rPr>
-          <w:rFonts w:ascii="Times New Roman" w:hAnsi="Times New Roman" w:cs="Times New Roman"/>
-          <w:sz w:val="22"/>
-          <w:szCs w:val="22"/>
-        </w:rPr>
-        <w:t xml:space="preserve"> which provided an empiric evidence of the cause of </w:t>
-      </w:r>
-      <w:r>
-        <w:rPr>
-          <w:rFonts w:ascii="Times New Roman" w:hAnsi="Times New Roman" w:cs="Times New Roman"/>
-          <w:sz w:val="22"/>
-          <w:szCs w:val="22"/>
-        </w:rPr>
-        <w:t>increased</w:t>
-      </w:r>
-      <w:r>
-        <w:rPr>
-          <w:rFonts w:ascii="Times New Roman" w:hAnsi="Times New Roman" w:cs="Times New Roman"/>
-          <w:sz w:val="22"/>
-          <w:szCs w:val="22"/>
-        </w:rPr>
-        <w:t xml:space="preserve"> instruction count in STRAIGHT, and a method of verification that this issue does not </w:t>
-      </w:r>
-      <w:r>
-        <w:rPr>
-          <w:rFonts w:ascii="Times New Roman" w:hAnsi="Times New Roman" w:cs="Times New Roman"/>
-          <w:sz w:val="22"/>
-          <w:szCs w:val="22"/>
-        </w:rPr>
-        <w:lastRenderedPageBreak/>
-        <w:t xml:space="preserve">occur in </w:t>
-      </w:r>
-      <w:r>
-        <w:rPr>
-          <w:rFonts w:ascii="Times New Roman" w:hAnsi="Times New Roman" w:cs="Times New Roman"/>
-          <w:sz w:val="22"/>
-          <w:szCs w:val="22"/>
-        </w:rPr>
-        <w:t>ClockHands</w:t>
-      </w:r>
-      <w:r>
-        <w:rPr>
-          <w:rFonts w:ascii="Times New Roman" w:hAnsi="Times New Roman" w:cs="Times New Roman"/>
-          <w:sz w:val="22"/>
-          <w:szCs w:val="22"/>
-        </w:rPr>
-        <w:t xml:space="preserve">, but in the contrary that is </w:t>
-      </w:r>
-      <w:r>
-        <w:rPr>
-          <w:rFonts w:ascii="Times New Roman" w:hAnsi="Times New Roman" w:cs="Times New Roman"/>
-          <w:sz w:val="22"/>
-          <w:szCs w:val="22"/>
-        </w:rPr>
-        <w:t>like</w:t>
-      </w:r>
-      <w:r>
-        <w:rPr>
-          <w:rFonts w:ascii="Times New Roman" w:hAnsi="Times New Roman" w:cs="Times New Roman"/>
-          <w:sz w:val="22"/>
-          <w:szCs w:val="22"/>
-        </w:rPr>
-        <w:t xml:space="preserve"> RISCV in terms of instruction counts, which is good since fewer instructions count improve power </w:t>
-      </w:r>
-      <w:r>
-        <w:rPr>
-          <w:rFonts w:ascii="Times New Roman" w:hAnsi="Times New Roman" w:cs="Times New Roman"/>
-          <w:sz w:val="22"/>
-          <w:szCs w:val="22"/>
-        </w:rPr>
-        <w:t>consumption</w:t>
-      </w:r>
-      <w:r>
-        <w:rPr>
-          <w:rFonts w:ascii="Times New Roman" w:hAnsi="Times New Roman" w:cs="Times New Roman"/>
-          <w:sz w:val="22"/>
-          <w:szCs w:val="22"/>
-        </w:rPr>
-        <w:t>.</w:t>
+        <w:t>Methodology wise, the paper did a good job measuring each ISA against a common ruler or benchmarks including SPEC CPU 2006/2017. for this purpose, implementing cycle-accurate simulator, FPGA implementation, and first-step compiler for ClockHands was necessary. This effort also allowed instruction count comparison of STRAIGHT and ClockHands which provided an empiric evidence of the cause of increased instruction count in STRAIGHT, and a method of verification that this issue does not occur in ClockHands, but in the contrary that is like RISCV in terms of instruction counts, which is good since fewer instructions count improve power consumption.</w:t>
       </w:r>
     </w:p>
     <w:p>
       <w:pPr>
         <w:pStyle w:val="Standard"/>
-        <w:spacing w:before="360" w:after="80" w:line="276" w:lineRule="auto"/>
+        <w:spacing w:before="360" w:after="80"/>
         <w:jc w:val="both"/>
         <w:rPr>
           <w:rFonts w:ascii="Times New Roman" w:hAnsi="Times New Roman" w:cs="Times New Roman"/>
@@ -889,71 +1147,7 @@
           <w:szCs w:val="22"/>
         </w:rPr>
         <w:tab/>
-        <w:t xml:space="preserve">The solution presented </w:t>
-      </w:r>
-      <w:r>
-        <w:rPr>
-          <w:rFonts w:ascii="Times New Roman" w:hAnsi="Times New Roman" w:cs="Times New Roman"/>
-          <w:sz w:val="22"/>
-          <w:szCs w:val="22"/>
-        </w:rPr>
-        <w:t>ClockHands</w:t>
-      </w:r>
-      <w:r>
-        <w:rPr>
-          <w:rFonts w:ascii="Times New Roman" w:hAnsi="Times New Roman" w:cs="Times New Roman"/>
-          <w:sz w:val="22"/>
-          <w:szCs w:val="22"/>
-        </w:rPr>
-        <w:t xml:space="preserve">, simulation was </w:t>
-      </w:r>
-      <w:r>
-        <w:rPr>
-          <w:rFonts w:ascii="Times New Roman" w:hAnsi="Times New Roman" w:cs="Times New Roman"/>
-          <w:sz w:val="22"/>
-          <w:szCs w:val="22"/>
-        </w:rPr>
-        <w:t>fundamental</w:t>
-      </w:r>
-      <w:r>
-        <w:rPr>
-          <w:rFonts w:ascii="Times New Roman" w:hAnsi="Times New Roman" w:cs="Times New Roman"/>
-          <w:sz w:val="22"/>
-          <w:szCs w:val="22"/>
-        </w:rPr>
-        <w:t xml:space="preserve"> to </w:t>
-      </w:r>
-      <w:r>
-        <w:rPr>
-          <w:rFonts w:ascii="Times New Roman" w:hAnsi="Times New Roman" w:cs="Times New Roman"/>
-          <w:sz w:val="22"/>
-          <w:szCs w:val="22"/>
-        </w:rPr>
-        <w:t>estimate</w:t>
-      </w:r>
-      <w:r>
-        <w:rPr>
-          <w:rFonts w:ascii="Times New Roman" w:hAnsi="Times New Roman" w:cs="Times New Roman"/>
-          <w:sz w:val="22"/>
-          <w:szCs w:val="22"/>
-        </w:rPr>
-        <w:t xml:space="preserve"> power consumption. Overall, </w:t>
-      </w:r>
-      <w:r>
-        <w:rPr>
-          <w:rFonts w:ascii="Times New Roman" w:hAnsi="Times New Roman" w:cs="Times New Roman"/>
-          <w:sz w:val="22"/>
-          <w:szCs w:val="22"/>
-        </w:rPr>
-        <w:t>ClockHands</w:t>
-      </w:r>
-      <w:r>
-        <w:rPr>
-          <w:rFonts w:ascii="Times New Roman" w:hAnsi="Times New Roman" w:cs="Times New Roman"/>
-          <w:sz w:val="22"/>
-          <w:szCs w:val="22"/>
-        </w:rPr>
-        <w:t xml:space="preserve"> did what it promised, reduce power consumption. Results presented show the following remarks:</w:t>
+        <w:t>The solution presented ClockHands, simulation was fundamental to estimate power consumption. Overall, ClockHands did what it promised, reduce power consumption. Results presented show the following remarks:</w:t>
       </w:r>
     </w:p>
     <w:p>
@@ -963,7 +1157,7 @@
           <w:ilvl w:val="0"/>
           <w:numId w:val="2"/>
         </w:numPr>
-        <w:spacing w:before="240" w:after="80" w:line="276" w:lineRule="auto"/>
+        <w:spacing w:before="240" w:after="80"/>
         <w:jc w:val="both"/>
         <w:textAlignment w:val="auto"/>
         <w:rPr>
@@ -988,7 +1182,7 @@
           <w:ilvl w:val="1"/>
           <w:numId w:val="1"/>
         </w:numPr>
-        <w:spacing w:after="80" w:line="276" w:lineRule="auto"/>
+        <w:spacing w:after="80"/>
         <w:jc w:val="both"/>
         <w:textAlignment w:val="auto"/>
         <w:rPr>
@@ -1003,23 +1197,7 @@
           <w:sz w:val="22"/>
           <w:szCs w:val="22"/>
         </w:rPr>
-        <w:t xml:space="preserve">results showed that Clock-hands </w:t>
-      </w:r>
-      <w:r>
-        <w:rPr>
-          <w:rFonts w:ascii="Times New Roman" w:hAnsi="Times New Roman" w:cs="Times New Roman"/>
-          <w:sz w:val="22"/>
-          <w:szCs w:val="22"/>
-        </w:rPr>
-        <w:t>consume</w:t>
-      </w:r>
-      <w:r>
-        <w:rPr>
-          <w:rFonts w:ascii="Times New Roman" w:hAnsi="Times New Roman" w:cs="Times New Roman"/>
-          <w:sz w:val="22"/>
-          <w:szCs w:val="22"/>
-        </w:rPr>
-        <w:t xml:space="preserve"> 7.4% less energy than RISC.</w:t>
+        <w:t>results showed that Clock-hands consume 7.4% less energy than RISC.</w:t>
       </w:r>
     </w:p>
     <w:p>
@@ -1029,7 +1207,7 @@
           <w:ilvl w:val="1"/>
           <w:numId w:val="1"/>
         </w:numPr>
-        <w:spacing w:after="80" w:line="276" w:lineRule="auto"/>
+        <w:spacing w:after="80"/>
         <w:jc w:val="both"/>
         <w:textAlignment w:val="auto"/>
         <w:rPr>
@@ -1054,7 +1232,7 @@
           <w:ilvl w:val="0"/>
           <w:numId w:val="1"/>
         </w:numPr>
-        <w:spacing w:after="80" w:line="276" w:lineRule="auto"/>
+        <w:spacing w:after="80"/>
         <w:jc w:val="both"/>
         <w:textAlignment w:val="auto"/>
         <w:rPr>
@@ -1069,23 +1247,7 @@
           <w:sz w:val="22"/>
           <w:szCs w:val="22"/>
         </w:rPr>
-        <w:t>simulating a futuristic up-</w:t>
-      </w:r>
-      <w:r>
-        <w:rPr>
-          <w:rFonts w:ascii="Times New Roman" w:hAnsi="Times New Roman" w:cs="Times New Roman"/>
-          <w:sz w:val="22"/>
-          <w:szCs w:val="22"/>
-        </w:rPr>
-        <w:t>scale</w:t>
-      </w:r>
-      <w:r>
-        <w:rPr>
-          <w:rFonts w:ascii="Times New Roman" w:hAnsi="Times New Roman" w:cs="Times New Roman"/>
-          <w:sz w:val="22"/>
-          <w:szCs w:val="22"/>
-        </w:rPr>
-        <w:t xml:space="preserve"> processor with a 16-fetch width.</w:t>
+        <w:t>simulating a futuristic up-scale processor with a 16-fetch width.</w:t>
       </w:r>
     </w:p>
     <w:p>
@@ -1095,7 +1257,7 @@
           <w:ilvl w:val="1"/>
           <w:numId w:val="1"/>
         </w:numPr>
-        <w:spacing w:after="80" w:line="276" w:lineRule="auto"/>
+        <w:spacing w:after="80"/>
         <w:jc w:val="both"/>
         <w:textAlignment w:val="auto"/>
         <w:rPr>
@@ -1120,7 +1282,7 @@
           <w:ilvl w:val="1"/>
           <w:numId w:val="1"/>
         </w:numPr>
-        <w:spacing w:after="80" w:line="276" w:lineRule="auto"/>
+        <w:spacing w:after="80"/>
         <w:jc w:val="both"/>
         <w:textAlignment w:val="auto"/>
         <w:rPr>
@@ -1135,21 +1297,14 @@
           <w:sz w:val="22"/>
           <w:szCs w:val="22"/>
         </w:rPr>
-        <w:t xml:space="preserve">which shows that Clock-hands enables a more power efficient and wider </w:t>
-      </w:r>
-      <w:r>
-        <w:rPr>
-          <w:rFonts w:ascii="Times New Roman" w:hAnsi="Times New Roman" w:cs="Times New Roman"/>
-          <w:sz w:val="22"/>
-          <w:szCs w:val="22"/>
-        </w:rPr>
-        <w:t>front-end?</w:t>
+        <w:t>which shows that Clock-hands enables a more power efficient and wider front-end?</w:t>
       </w:r>
     </w:p>
     <w:p>
       <w:pPr>
         <w:pStyle w:val="Heading1"/>
         <w:rPr>
+          <w:rFonts w:ascii="Times New Roman" w:hAnsi="Times New Roman" w:cs="Times New Roman"/>
           <w:b/>
           <w:bCs/>
           <w:sz w:val="22"/>
@@ -1158,6 +1313,7 @@
       </w:pPr>
       <w:r>
         <w:rPr>
+          <w:rFonts w:ascii="Times New Roman" w:hAnsi="Times New Roman" w:cs="Times New Roman"/>
           <w:b/>
           <w:bCs/>
           <w:sz w:val="22"/>
@@ -1169,7 +1325,7 @@
     <w:p>
       <w:pPr>
         <w:pStyle w:val="Textbody"/>
-        <w:spacing w:before="360" w:after="80"/>
+        <w:spacing w:before="360" w:after="80" w:line="240" w:lineRule="auto"/>
         <w:ind w:firstLine="720"/>
         <w:jc w:val="both"/>
         <w:rPr>
@@ -1184,85 +1340,13 @@
           <w:sz w:val="22"/>
           <w:szCs w:val="22"/>
         </w:rPr>
-        <w:t>Although</w:t>
-      </w:r>
-      <w:r>
-        <w:rPr>
-          <w:rFonts w:ascii="Times New Roman" w:hAnsi="Times New Roman" w:cs="Times New Roman"/>
-          <w:sz w:val="22"/>
-          <w:szCs w:val="22"/>
-        </w:rPr>
-        <w:t xml:space="preserve"> they offer cycle-accurate simulation I think would’ve been beneficial to </w:t>
-      </w:r>
-      <w:r>
-        <w:rPr>
-          <w:rFonts w:ascii="Times New Roman" w:hAnsi="Times New Roman" w:cs="Times New Roman"/>
-          <w:sz w:val="22"/>
-          <w:szCs w:val="22"/>
-        </w:rPr>
-        <w:t>include</w:t>
-      </w:r>
-      <w:r>
-        <w:rPr>
-          <w:rFonts w:ascii="Times New Roman" w:hAnsi="Times New Roman" w:cs="Times New Roman"/>
-          <w:sz w:val="22"/>
-          <w:szCs w:val="22"/>
-        </w:rPr>
-        <w:t xml:space="preserve"> different simulations. Simulation will always be </w:t>
-      </w:r>
-      <w:r>
-        <w:rPr>
-          <w:rFonts w:ascii="Times New Roman" w:hAnsi="Times New Roman" w:cs="Times New Roman"/>
-          <w:sz w:val="22"/>
-          <w:szCs w:val="22"/>
-        </w:rPr>
-        <w:t>that</w:t>
-      </w:r>
-      <w:r>
-        <w:rPr>
-          <w:rFonts w:ascii="Times New Roman" w:hAnsi="Times New Roman" w:cs="Times New Roman"/>
-          <w:sz w:val="22"/>
-          <w:szCs w:val="22"/>
-        </w:rPr>
-        <w:t xml:space="preserve"> </w:t>
-      </w:r>
-      <w:r>
-        <w:rPr>
-          <w:rFonts w:ascii="Times New Roman" w:hAnsi="Times New Roman" w:cs="Times New Roman"/>
-          <w:sz w:val="22"/>
-          <w:szCs w:val="22"/>
-        </w:rPr>
-        <w:t>simulation</w:t>
-      </w:r>
-      <w:r>
-        <w:rPr>
-          <w:rFonts w:ascii="Times New Roman" w:hAnsi="Times New Roman" w:cs="Times New Roman"/>
-          <w:sz w:val="22"/>
-          <w:szCs w:val="22"/>
-        </w:rPr>
-        <w:t xml:space="preserve">, and although it can </w:t>
-      </w:r>
-      <w:r>
-        <w:rPr>
-          <w:rFonts w:ascii="Times New Roman" w:hAnsi="Times New Roman" w:cs="Times New Roman"/>
-          <w:sz w:val="22"/>
-          <w:szCs w:val="22"/>
-        </w:rPr>
-        <w:t>predict</w:t>
-      </w:r>
-      <w:r>
-        <w:rPr>
-          <w:rFonts w:ascii="Times New Roman" w:hAnsi="Times New Roman" w:cs="Times New Roman"/>
-          <w:sz w:val="22"/>
-          <w:szCs w:val="22"/>
-        </w:rPr>
-        <w:t xml:space="preserve"> the trends it can never mimic reality, that is why having multiple methods to validate a proposed architecture is always welcome and simply good practice.</w:t>
+        <w:t>Although they offer cycle-accurate simulation I think would’ve been beneficial to include different simulations. Simulation will always be that simulation, and although it can predict the trends it can never mimic reality, that is why having multiple methods to validate a proposed architecture is always welcome and simply good practice.</w:t>
       </w:r>
     </w:p>
     <w:p>
       <w:pPr>
         <w:pStyle w:val="Textbody"/>
-        <w:spacing w:before="360" w:after="80"/>
+        <w:spacing w:before="360" w:after="80" w:line="240" w:lineRule="auto"/>
         <w:ind w:firstLine="720"/>
         <w:jc w:val="both"/>
         <w:rPr>
@@ -1277,55 +1361,7 @@
           <w:sz w:val="22"/>
           <w:szCs w:val="22"/>
         </w:rPr>
-        <w:t xml:space="preserve">Also, taking in consideration that each ISA is unique and </w:t>
-      </w:r>
-      <w:r>
-        <w:rPr>
-          <w:rFonts w:ascii="Times New Roman" w:hAnsi="Times New Roman" w:cs="Times New Roman"/>
-          <w:sz w:val="22"/>
-          <w:szCs w:val="22"/>
-        </w:rPr>
-        <w:t>perform</w:t>
-      </w:r>
-      <w:r>
-        <w:rPr>
-          <w:rFonts w:ascii="Times New Roman" w:hAnsi="Times New Roman" w:cs="Times New Roman"/>
-          <w:sz w:val="22"/>
-          <w:szCs w:val="22"/>
-        </w:rPr>
-        <w:t xml:space="preserve"> differently it would’ve been good to compare </w:t>
-      </w:r>
-      <w:r>
-        <w:rPr>
-          <w:rFonts w:ascii="Times New Roman" w:hAnsi="Times New Roman" w:cs="Times New Roman"/>
-          <w:sz w:val="22"/>
-          <w:szCs w:val="22"/>
-        </w:rPr>
-        <w:t>ClockHands</w:t>
-      </w:r>
-      <w:r>
-        <w:rPr>
-          <w:rFonts w:ascii="Times New Roman" w:hAnsi="Times New Roman" w:cs="Times New Roman"/>
-          <w:sz w:val="22"/>
-          <w:szCs w:val="22"/>
-        </w:rPr>
-        <w:t xml:space="preserve"> with </w:t>
-      </w:r>
-      <w:r>
-        <w:rPr>
-          <w:rFonts w:ascii="Times New Roman" w:hAnsi="Times New Roman" w:cs="Times New Roman"/>
-          <w:sz w:val="22"/>
-          <w:szCs w:val="22"/>
-        </w:rPr>
-        <w:t>others</w:t>
-      </w:r>
-      <w:r>
-        <w:rPr>
-          <w:rFonts w:ascii="Times New Roman" w:hAnsi="Times New Roman" w:cs="Times New Roman"/>
-          <w:sz w:val="22"/>
-          <w:szCs w:val="22"/>
-        </w:rPr>
-        <w:t xml:space="preserve"> ISA besides RISC</w:t>
+        <w:t>Also, taking in consideration that each ISA is unique and perform differently it would’ve been good to compare ClockHands with others ISA besides RISC</w:t>
       </w:r>
       <w:r>
         <w:rPr>
@@ -1341,61 +1377,13 @@
           <w:sz w:val="22"/>
           <w:szCs w:val="22"/>
         </w:rPr>
-        <w:t xml:space="preserve"> and STRAIGHT, since </w:t>
-      </w:r>
-      <w:r>
-        <w:rPr>
-          <w:rFonts w:ascii="Times New Roman" w:hAnsi="Times New Roman" w:cs="Times New Roman"/>
-          <w:sz w:val="22"/>
-          <w:szCs w:val="22"/>
-        </w:rPr>
-        <w:t>ClockHands</w:t>
-      </w:r>
-      <w:r>
-        <w:rPr>
-          <w:rFonts w:ascii="Times New Roman" w:hAnsi="Times New Roman" w:cs="Times New Roman"/>
-          <w:sz w:val="22"/>
-          <w:szCs w:val="22"/>
-        </w:rPr>
-        <w:t xml:space="preserve"> took their </w:t>
-      </w:r>
-      <w:r>
-        <w:rPr>
-          <w:rFonts w:ascii="Times New Roman" w:hAnsi="Times New Roman" w:cs="Times New Roman"/>
-          <w:sz w:val="22"/>
-          <w:szCs w:val="22"/>
-        </w:rPr>
-        <w:t>strength</w:t>
-      </w:r>
-      <w:r>
-        <w:rPr>
-          <w:rFonts w:ascii="Times New Roman" w:hAnsi="Times New Roman" w:cs="Times New Roman"/>
-          <w:sz w:val="22"/>
-          <w:szCs w:val="22"/>
-        </w:rPr>
-        <w:t xml:space="preserve"> and build upon them implementing a solution which didn’t includes their weaknesses.</w:t>
-      </w:r>
-      <w:r>
-        <w:rPr>
-          <w:rFonts w:ascii="Times New Roman" w:hAnsi="Times New Roman" w:cs="Times New Roman"/>
-          <w:sz w:val="22"/>
-          <w:szCs w:val="22"/>
-        </w:rPr>
-        <w:t xml:space="preserve"> </w:t>
-      </w:r>
-      <w:r>
-        <w:rPr>
-          <w:rFonts w:ascii="Times New Roman" w:hAnsi="Times New Roman" w:cs="Times New Roman"/>
-          <w:sz w:val="22"/>
-          <w:szCs w:val="22"/>
-        </w:rPr>
-        <w:t>I think there is room for improvement there.</w:t>
+        <w:t xml:space="preserve"> and STRAIGHT, since ClockHands took their strength and build upon them implementing a solution which didn’t includes their weaknesses. I think there is room for improvement there.</w:t>
       </w:r>
     </w:p>
     <w:p>
       <w:pPr>
         <w:pStyle w:val="Heading2"/>
-        <w:spacing w:before="360" w:line="276" w:lineRule="auto"/>
+        <w:spacing w:before="360"/>
         <w:jc w:val="both"/>
         <w:rPr>
           <w:rFonts w:ascii="Times New Roman" w:hAnsi="Times New Roman" w:cs="Times New Roman"/>
@@ -1421,7 +1409,7 @@
     <w:p>
       <w:pPr>
         <w:pStyle w:val="Textbody"/>
-        <w:spacing w:before="360" w:after="80"/>
+        <w:spacing w:before="360" w:after="80" w:line="240" w:lineRule="auto"/>
         <w:ind w:firstLine="720"/>
         <w:jc w:val="both"/>
         <w:rPr>
@@ -1436,173 +1424,13 @@
           <w:sz w:val="22"/>
           <w:szCs w:val="22"/>
         </w:rPr>
-        <w:t xml:space="preserve">Although we covered the topic of how the different variables affect performance, CPI, ISA, etc. in class, it was refreshing to see in practice how the ISA can affect </w:t>
-      </w:r>
-      <w:r>
-        <w:rPr>
-          <w:rFonts w:ascii="Times New Roman" w:hAnsi="Times New Roman" w:cs="Times New Roman"/>
-          <w:sz w:val="22"/>
-          <w:szCs w:val="22"/>
-        </w:rPr>
-        <w:t>performance</w:t>
-      </w:r>
-      <w:r>
-        <w:rPr>
-          <w:rFonts w:ascii="Times New Roman" w:hAnsi="Times New Roman" w:cs="Times New Roman"/>
-          <w:sz w:val="22"/>
-          <w:szCs w:val="22"/>
-        </w:rPr>
-        <w:t xml:space="preserve">, </w:t>
-      </w:r>
-      <w:r>
-        <w:rPr>
-          <w:rFonts w:ascii="Times New Roman" w:hAnsi="Times New Roman" w:cs="Times New Roman"/>
-          <w:sz w:val="22"/>
-          <w:szCs w:val="22"/>
-        </w:rPr>
-        <w:t>specifically</w:t>
-      </w:r>
-      <w:r>
-        <w:rPr>
-          <w:rFonts w:ascii="Times New Roman" w:hAnsi="Times New Roman" w:cs="Times New Roman"/>
-          <w:sz w:val="22"/>
-          <w:szCs w:val="22"/>
-        </w:rPr>
-        <w:t xml:space="preserve"> power </w:t>
-      </w:r>
-      <w:r>
-        <w:rPr>
-          <w:rFonts w:ascii="Times New Roman" w:hAnsi="Times New Roman" w:cs="Times New Roman"/>
-          <w:sz w:val="22"/>
-          <w:szCs w:val="22"/>
-        </w:rPr>
-        <w:t>consumption</w:t>
-      </w:r>
-      <w:r>
-        <w:rPr>
-          <w:rFonts w:ascii="Times New Roman" w:hAnsi="Times New Roman" w:cs="Times New Roman"/>
-          <w:sz w:val="22"/>
-          <w:szCs w:val="22"/>
-        </w:rPr>
-        <w:t xml:space="preserve">. Also, I liked also that I could relate with the </w:t>
-      </w:r>
-      <w:r>
-        <w:rPr>
-          <w:rFonts w:ascii="Times New Roman" w:hAnsi="Times New Roman" w:cs="Times New Roman"/>
-          <w:sz w:val="22"/>
-          <w:szCs w:val="22"/>
-        </w:rPr>
-        <w:t>terminology</w:t>
-      </w:r>
-      <w:r>
-        <w:rPr>
-          <w:rFonts w:ascii="Times New Roman" w:hAnsi="Times New Roman" w:cs="Times New Roman"/>
-          <w:sz w:val="22"/>
-          <w:szCs w:val="22"/>
-        </w:rPr>
-        <w:t xml:space="preserve">, and that the terms and concepts that we </w:t>
-      </w:r>
-      <w:r>
-        <w:rPr>
-          <w:rFonts w:ascii="Times New Roman" w:hAnsi="Times New Roman" w:cs="Times New Roman"/>
-          <w:sz w:val="22"/>
-          <w:szCs w:val="22"/>
-        </w:rPr>
-        <w:t>covered</w:t>
-      </w:r>
-      <w:r>
-        <w:rPr>
-          <w:rFonts w:ascii="Times New Roman" w:hAnsi="Times New Roman" w:cs="Times New Roman"/>
-          <w:sz w:val="22"/>
-          <w:szCs w:val="22"/>
-        </w:rPr>
-        <w:t xml:space="preserve"> in class were relevant to </w:t>
-      </w:r>
-      <w:r>
-        <w:rPr>
-          <w:rFonts w:ascii="Times New Roman" w:hAnsi="Times New Roman" w:cs="Times New Roman"/>
-          <w:sz w:val="22"/>
-          <w:szCs w:val="22"/>
-        </w:rPr>
-        <w:t>understand</w:t>
-      </w:r>
-      <w:r>
-        <w:rPr>
-          <w:rFonts w:ascii="Times New Roman" w:hAnsi="Times New Roman" w:cs="Times New Roman"/>
-          <w:sz w:val="22"/>
-          <w:szCs w:val="22"/>
-        </w:rPr>
-        <w:t xml:space="preserve"> the paper. In addition, </w:t>
-      </w:r>
-      <w:r>
-        <w:rPr>
-          <w:rFonts w:ascii="Times New Roman" w:hAnsi="Times New Roman" w:cs="Times New Roman"/>
-          <w:sz w:val="22"/>
-          <w:szCs w:val="22"/>
-        </w:rPr>
-        <w:t>I’m</w:t>
-      </w:r>
-      <w:r>
-        <w:rPr>
-          <w:rFonts w:ascii="Times New Roman" w:hAnsi="Times New Roman" w:cs="Times New Roman"/>
-          <w:sz w:val="22"/>
-          <w:szCs w:val="22"/>
-        </w:rPr>
-        <w:t xml:space="preserve"> taking </w:t>
-      </w:r>
-      <w:r>
-        <w:rPr>
-          <w:rFonts w:ascii="Times New Roman" w:hAnsi="Times New Roman" w:cs="Times New Roman"/>
-          <w:sz w:val="22"/>
-          <w:szCs w:val="22"/>
-        </w:rPr>
-        <w:t>an advance</w:t>
-      </w:r>
-      <w:r>
-        <w:rPr>
-          <w:rFonts w:ascii="Times New Roman" w:hAnsi="Times New Roman" w:cs="Times New Roman"/>
-          <w:sz w:val="22"/>
-          <w:szCs w:val="22"/>
-        </w:rPr>
-        <w:t xml:space="preserve"> digital design class in which we are introduce FPGA design, which I’m very </w:t>
-      </w:r>
-      <w:r>
-        <w:rPr>
-          <w:rFonts w:ascii="Times New Roman" w:hAnsi="Times New Roman" w:cs="Times New Roman"/>
-          <w:sz w:val="22"/>
-          <w:szCs w:val="22"/>
-        </w:rPr>
-        <w:t>excited</w:t>
-      </w:r>
-      <w:r>
-        <w:rPr>
-          <w:rFonts w:ascii="Times New Roman" w:hAnsi="Times New Roman" w:cs="Times New Roman"/>
-          <w:sz w:val="22"/>
-          <w:szCs w:val="22"/>
-        </w:rPr>
-        <w:t xml:space="preserve"> about, and it was good to see that this paper used FPGA in the problematic of solving Computer architecture problematic, </w:t>
-      </w:r>
-      <w:r>
-        <w:rPr>
-          <w:rFonts w:ascii="Times New Roman" w:hAnsi="Times New Roman" w:cs="Times New Roman"/>
-          <w:sz w:val="22"/>
-          <w:szCs w:val="22"/>
-        </w:rPr>
-        <w:t>which</w:t>
-      </w:r>
-      <w:r>
-        <w:rPr>
-          <w:rFonts w:ascii="Times New Roman" w:hAnsi="Times New Roman" w:cs="Times New Roman"/>
-          <w:sz w:val="22"/>
-          <w:szCs w:val="22"/>
-        </w:rPr>
-        <w:t xml:space="preserve"> is a plus.</w:t>
+        <w:t>Although we covered the topic of how the different variables affect performance, CPI, ISA, etc. in class, it was refreshing to see in practice how the ISA can affect performance, specifically power consumption. Also, I liked also that I could relate with the terminology, and that the terms and concepts that we covered in class were relevant to understand the paper. In addition, I’m taking an advance digital design class in which we are introduce FPGA design, which I’m very excited about, and it was good to see that this paper used FPGA in the problematic of solving Computer architecture problematic, which is a plus.</w:t>
       </w:r>
     </w:p>
     <w:p>
       <w:pPr>
         <w:pStyle w:val="Textbody"/>
-        <w:spacing w:before="360" w:after="80"/>
+        <w:spacing w:before="360" w:after="80" w:line="240" w:lineRule="auto"/>
         <w:ind w:firstLine="720"/>
         <w:jc w:val="both"/>
         <w:rPr>
@@ -1617,55 +1445,8 @@
           <w:sz w:val="22"/>
           <w:szCs w:val="22"/>
         </w:rPr>
-        <w:t xml:space="preserve">Overall, I didn’t have major </w:t>
-      </w:r>
-      <w:r>
-        <w:rPr>
-          <w:rFonts w:ascii="Times New Roman" w:hAnsi="Times New Roman" w:cs="Times New Roman"/>
-          <w:sz w:val="22"/>
-          <w:szCs w:val="22"/>
-        </w:rPr>
-        <w:t>dislikes, the</w:t>
-      </w:r>
-      <w:r>
-        <w:rPr>
-          <w:rFonts w:ascii="Times New Roman" w:hAnsi="Times New Roman" w:cs="Times New Roman"/>
-          <w:sz w:val="22"/>
-          <w:szCs w:val="22"/>
-        </w:rPr>
-        <w:t xml:space="preserve"> paper was well written, however it was a little be confusing at first, since in the abstract section the paper first states the following “a recently proposed architecture called STRAIGHT specifies operands by inter-instruction distance, thereby eliminating register renaming”. Then a paragraph after they state “</w:t>
-      </w:r>
-      <w:r>
-        <w:rPr>
-          <w:rFonts w:ascii="Times New Roman" w:hAnsi="Times New Roman" w:cs="Times New Roman"/>
-          <w:sz w:val="22"/>
-          <w:szCs w:val="22"/>
-        </w:rPr>
-        <w:t>ClockHands</w:t>
-      </w:r>
-      <w:r>
-        <w:rPr>
-          <w:rFonts w:ascii="Times New Roman" w:hAnsi="Times New Roman" w:cs="Times New Roman"/>
-          <w:sz w:val="22"/>
-          <w:szCs w:val="22"/>
-        </w:rPr>
-        <w:t xml:space="preserve"> does not require register renaming as in STRAIGHT” which is a contradiction, or maybe a bad choice of words, I think they meant to say </w:t>
-      </w:r>
-      <w:r>
-        <w:rPr>
-          <w:rFonts w:ascii="Times New Roman" w:hAnsi="Times New Roman" w:cs="Times New Roman"/>
-          <w:sz w:val="22"/>
-          <w:szCs w:val="22"/>
-        </w:rPr>
-        <w:t>ClockHands</w:t>
-      </w:r>
-      <w:r>
-        <w:rPr>
-          <w:rFonts w:ascii="Times New Roman" w:hAnsi="Times New Roman" w:cs="Times New Roman"/>
-          <w:sz w:val="22"/>
-          <w:szCs w:val="22"/>
-        </w:rPr>
-        <w:t xml:space="preserve"> does not require register renaming like RISCV does, this idea was later clarified as we read the paper.</w:t>
+        <w:lastRenderedPageBreak/>
+        <w:t>Overall, I didn’t have major dislikes, the paper was well written, however it was a little be confusing at first, since in the abstract section the paper first states the following “a recently proposed architecture called STRAIGHT specifies operands by inter-instruction distance, thereby eliminating register renaming”. Then a paragraph after they state “ClockHands does not require register renaming as in STRAIGHT” which is a contradiction, or maybe a bad choice of words, I think they meant to say ClockHands does not require register renaming like RISCV does, this idea was later clarified as we read the paper.</w:t>
       </w:r>
     </w:p>
     <w:sectPr>

</xml_diff>

<commit_message>
Including all suggestion from professor, added additional sources. Needs final review for grammar before submision
</commit_message>
<xml_diff>
--- a/Paper/Draft.docx
+++ b/Paper/Draft.docx
@@ -6,7 +6,7 @@
       <w:pPr>
         <w:pStyle w:val="Textbody"/>
         <w:pageBreakBefore/>
-        <w:spacing w:after="0" w:line="240" w:lineRule="auto"/>
+        <w:spacing w:line="240" w:lineRule="auto"/>
         <w:jc w:val="both"/>
         <w:rPr>
           <w:rFonts w:ascii="Times New Roman" w:hAnsi="Times New Roman" w:cs="Times New Roman"/>
@@ -34,7 +34,7 @@
     <w:p>
       <w:pPr>
         <w:pStyle w:val="Textbody"/>
-        <w:spacing w:after="0" w:line="240" w:lineRule="auto"/>
+        <w:spacing w:line="240" w:lineRule="auto"/>
         <w:jc w:val="both"/>
         <w:rPr>
           <w:rFonts w:ascii="Times New Roman" w:hAnsi="Times New Roman" w:cs="Times New Roman"/>
@@ -79,7 +79,7 @@
     <w:p>
       <w:pPr>
         <w:pStyle w:val="Textbody"/>
-        <w:spacing w:after="0" w:line="240" w:lineRule="auto"/>
+        <w:spacing w:line="240" w:lineRule="auto"/>
         <w:jc w:val="both"/>
         <w:rPr>
           <w:rFonts w:ascii="Times New Roman" w:hAnsi="Times New Roman" w:cs="Times New Roman"/>
@@ -164,6 +164,7 @@
     <w:p>
       <w:pPr>
         <w:pStyle w:val="Heading1"/>
+        <w:spacing w:before="0" w:after="140"/>
         <w:jc w:val="both"/>
         <w:rPr>
           <w:rFonts w:ascii="Times New Roman" w:hAnsi="Times New Roman" w:cs="Times New Roman"/>
@@ -187,7 +188,7 @@
     <w:p>
       <w:pPr>
         <w:pStyle w:val="Heading2"/>
-        <w:spacing w:before="360"/>
+        <w:spacing w:before="0" w:after="140"/>
         <w:jc w:val="both"/>
         <w:rPr>
           <w:rFonts w:ascii="Times New Roman" w:hAnsi="Times New Roman" w:cs="Times New Roman"/>
@@ -213,7 +214,7 @@
     <w:p>
       <w:pPr>
         <w:pStyle w:val="Textbody"/>
-        <w:spacing w:before="360" w:after="80" w:line="240" w:lineRule="auto"/>
+        <w:spacing w:line="240" w:lineRule="auto"/>
         <w:jc w:val="both"/>
         <w:rPr>
           <w:rFonts w:ascii="Times New Roman" w:hAnsi="Times New Roman" w:cs="Times New Roman"/>
@@ -252,15 +253,7 @@
           <w:sz w:val="22"/>
           <w:szCs w:val="22"/>
         </w:rPr>
-        <w:t>In irregular programs the control flow and memory access patterns are data-dependent and statically unpredictable</w:t>
-      </w:r>
-      <w:r>
-        <w:rPr>
-          <w:rFonts w:ascii="Times New Roman" w:hAnsi="Times New Roman" w:cs="Times New Roman"/>
-          <w:sz w:val="22"/>
-          <w:szCs w:val="22"/>
-        </w:rPr>
-        <w:t>.</w:t>
+        <w:t>In irregular programs the control flow and memory access patterns are data-dependent and statically unpredictable.</w:t>
       </w:r>
       <w:r>
         <w:rPr>
@@ -308,23 +301,7 @@
           <w:sz w:val="22"/>
           <w:szCs w:val="22"/>
         </w:rPr>
-        <w:t xml:space="preserve">, therefore suitable data structures are required to address this unpredictable data access such as </w:t>
-      </w:r>
-      <w:r>
-        <w:rPr>
-          <w:rFonts w:ascii="Times New Roman" w:hAnsi="Times New Roman" w:cs="Times New Roman"/>
-          <w:sz w:val="22"/>
-          <w:szCs w:val="22"/>
-        </w:rPr>
-        <w:t>pointer-or linked list-based</w:t>
-      </w:r>
-      <w:r>
-        <w:rPr>
-          <w:rFonts w:ascii="Times New Roman" w:hAnsi="Times New Roman" w:cs="Times New Roman"/>
-          <w:sz w:val="22"/>
-          <w:szCs w:val="22"/>
-        </w:rPr>
-        <w:t xml:space="preserve"> data structures. </w:t>
+        <w:t xml:space="preserve">, therefore suitable data structures are required to address this unpredictable data access such as pointer-or linked list-based data structures. </w:t>
       </w:r>
       <w:r>
         <w:rPr>
@@ -364,15 +341,7 @@
           <w:sz w:val="22"/>
           <w:szCs w:val="22"/>
         </w:rPr>
-        <w:t xml:space="preserve"> is to integrate more massive out of order cores, which improve processor’s single thread performance, which is key to reduce latency. However, although this unique solution seems to solve the problem, it does so with poor power efficiency.</w:t>
-      </w:r>
-      <w:r>
-        <w:rPr>
-          <w:rFonts w:ascii="Times New Roman" w:hAnsi="Times New Roman" w:cs="Times New Roman"/>
-          <w:sz w:val="22"/>
-          <w:szCs w:val="22"/>
-        </w:rPr>
-        <w:t xml:space="preserve"> </w:t>
+        <w:t xml:space="preserve"> is to integrate more massive out of order cores, which improve processor’s single thread performance, which is key to reduce latency. However, although this unique solution seems to solve the problem, it does so with poor power efficiency. </w:t>
       </w:r>
       <w:r>
         <w:rPr>
@@ -396,55 +365,23 @@
           <w:sz w:val="22"/>
           <w:szCs w:val="22"/>
         </w:rPr>
-        <w:t xml:space="preserve">, instead of </w:t>
-      </w:r>
-      <w:r>
-        <w:rPr>
-          <w:rFonts w:ascii="Times New Roman" w:hAnsi="Times New Roman" w:cs="Times New Roman"/>
-          <w:sz w:val="22"/>
-          <w:szCs w:val="22"/>
-        </w:rPr>
-        <w:t xml:space="preserve">increasing out of order cores </w:t>
-      </w:r>
-      <w:r>
-        <w:rPr>
-          <w:rFonts w:ascii="Times New Roman" w:hAnsi="Times New Roman" w:cs="Times New Roman"/>
-          <w:sz w:val="22"/>
-          <w:szCs w:val="22"/>
-        </w:rPr>
-        <w:t xml:space="preserve">the paper propose a novel </w:t>
-      </w:r>
-      <w:r>
-        <w:rPr>
-          <w:rFonts w:ascii="Times New Roman" w:hAnsi="Times New Roman" w:cs="Times New Roman"/>
-          <w:sz w:val="22"/>
-          <w:szCs w:val="22"/>
-        </w:rPr>
-        <w:t>ISA</w:t>
-      </w:r>
-      <w:r>
-        <w:rPr>
-          <w:rFonts w:ascii="Times New Roman" w:hAnsi="Times New Roman" w:cs="Times New Roman"/>
-          <w:sz w:val="22"/>
-          <w:szCs w:val="22"/>
-        </w:rPr>
-        <w:t xml:space="preserve"> called ClockHands and</w:t>
-      </w:r>
-      <w:r>
-        <w:rPr>
-          <w:rFonts w:ascii="Times New Roman" w:hAnsi="Times New Roman" w:cs="Times New Roman"/>
-          <w:sz w:val="22"/>
-          <w:szCs w:val="22"/>
-        </w:rPr>
-        <w:t xml:space="preserve"> </w:t>
-      </w:r>
-      <w:r>
-        <w:rPr>
-          <w:rFonts w:ascii="Times New Roman" w:hAnsi="Times New Roman" w:cs="Times New Roman"/>
-          <w:sz w:val="22"/>
-          <w:szCs w:val="22"/>
-        </w:rPr>
-        <w:t xml:space="preserve">compare its </w:t>
+        <w:t xml:space="preserve">, instead of increasing out of order cores the paper propose a novel </w:t>
+      </w:r>
+      <w:r>
+        <w:rPr>
+          <w:rFonts w:ascii="Times New Roman" w:hAnsi="Times New Roman" w:cs="Times New Roman"/>
+          <w:sz w:val="22"/>
+          <w:szCs w:val="22"/>
+        </w:rPr>
+        <w:t>instruction set architecture</w:t>
+      </w:r>
+      <w:r>
+        <w:rPr>
+          <w:rFonts w:ascii="Times New Roman" w:hAnsi="Times New Roman" w:cs="Times New Roman"/>
+          <w:sz w:val="22"/>
+          <w:szCs w:val="22"/>
+        </w:rPr>
+        <w:t xml:space="preserve"> called ClockHands and compare its </w:t>
       </w:r>
       <w:r>
         <w:rPr>
@@ -460,23 +397,23 @@
           <w:sz w:val="22"/>
           <w:szCs w:val="22"/>
         </w:rPr>
-        <w:t>performance with</w:t>
-      </w:r>
-      <w:r>
-        <w:rPr>
-          <w:rFonts w:ascii="Times New Roman" w:hAnsi="Times New Roman" w:cs="Times New Roman"/>
-          <w:sz w:val="22"/>
-          <w:szCs w:val="22"/>
-        </w:rPr>
-        <w:t xml:space="preserve"> existing instruction set architectures (ISA) </w:t>
-      </w:r>
-      <w:r>
-        <w:rPr>
-          <w:rFonts w:ascii="Times New Roman" w:hAnsi="Times New Roman" w:cs="Times New Roman"/>
-          <w:sz w:val="22"/>
-          <w:szCs w:val="22"/>
-        </w:rPr>
-        <w:t>such as RISC-V and STRAIGHT. T</w:t>
+        <w:t xml:space="preserve">performance with existing instruction </w:t>
+      </w:r>
+      <w:r>
+        <w:rPr>
+          <w:rFonts w:ascii="Times New Roman" w:hAnsi="Times New Roman" w:cs="Times New Roman"/>
+          <w:sz w:val="22"/>
+          <w:szCs w:val="22"/>
+        </w:rPr>
+        <w:t>ISA’s</w:t>
+      </w:r>
+      <w:r>
+        <w:rPr>
+          <w:rFonts w:ascii="Times New Roman" w:hAnsi="Times New Roman" w:cs="Times New Roman"/>
+          <w:sz w:val="22"/>
+          <w:szCs w:val="22"/>
+        </w:rPr>
+        <w:t xml:space="preserve"> such as RISC-V and STRAIGHT. T</w:t>
       </w:r>
       <w:r>
         <w:rPr>
@@ -500,7 +437,61 @@
           <w:sz w:val="22"/>
           <w:szCs w:val="22"/>
         </w:rPr>
-        <w:t xml:space="preserve"> were bzip2, mcf_s, lbm_s, and xz_s included in SPEC2006/2017 and CoreMark. The authors use these benchmarks, because they are written entirely in C, </w:t>
+        <w:t xml:space="preserve"> were bzip2, </w:t>
+      </w:r>
+      <w:proofErr w:type="spellStart"/>
+      <w:r>
+        <w:rPr>
+          <w:rFonts w:ascii="Times New Roman" w:hAnsi="Times New Roman" w:cs="Times New Roman"/>
+          <w:sz w:val="22"/>
+          <w:szCs w:val="22"/>
+        </w:rPr>
+        <w:t>mcf_s</w:t>
+      </w:r>
+      <w:proofErr w:type="spellEnd"/>
+      <w:r>
+        <w:rPr>
+          <w:rFonts w:ascii="Times New Roman" w:hAnsi="Times New Roman" w:cs="Times New Roman"/>
+          <w:sz w:val="22"/>
+          <w:szCs w:val="22"/>
+        </w:rPr>
+        <w:t xml:space="preserve">, </w:t>
+      </w:r>
+      <w:proofErr w:type="spellStart"/>
+      <w:r>
+        <w:rPr>
+          <w:rFonts w:ascii="Times New Roman" w:hAnsi="Times New Roman" w:cs="Times New Roman"/>
+          <w:sz w:val="22"/>
+          <w:szCs w:val="22"/>
+        </w:rPr>
+        <w:t>lbm_s</w:t>
+      </w:r>
+      <w:proofErr w:type="spellEnd"/>
+      <w:r>
+        <w:rPr>
+          <w:rFonts w:ascii="Times New Roman" w:hAnsi="Times New Roman" w:cs="Times New Roman"/>
+          <w:sz w:val="22"/>
+          <w:szCs w:val="22"/>
+        </w:rPr>
+        <w:t xml:space="preserve">, and </w:t>
+      </w:r>
+      <w:proofErr w:type="spellStart"/>
+      <w:r>
+        <w:rPr>
+          <w:rFonts w:ascii="Times New Roman" w:hAnsi="Times New Roman" w:cs="Times New Roman"/>
+          <w:sz w:val="22"/>
+          <w:szCs w:val="22"/>
+        </w:rPr>
+        <w:t>xz_s</w:t>
+      </w:r>
+      <w:proofErr w:type="spellEnd"/>
+      <w:r>
+        <w:rPr>
+          <w:rFonts w:ascii="Times New Roman" w:hAnsi="Times New Roman" w:cs="Times New Roman"/>
+          <w:sz w:val="22"/>
+          <w:szCs w:val="22"/>
+        </w:rPr>
+        <w:t xml:space="preserve"> included in SPEC2006/2017 and CoreMark. The authors use these benchmarks because they are written entirely in C, </w:t>
       </w:r>
       <w:r>
         <w:rPr>
@@ -626,7 +617,7 @@
     <w:p>
       <w:pPr>
         <w:pStyle w:val="Heading2"/>
-        <w:spacing w:before="360"/>
+        <w:spacing w:before="0" w:after="140"/>
         <w:jc w:val="both"/>
         <w:rPr>
           <w:rFonts w:ascii="Times New Roman" w:hAnsi="Times New Roman" w:cs="Times New Roman"/>
@@ -652,7 +643,7 @@
     <w:p>
       <w:pPr>
         <w:pStyle w:val="Textbody"/>
-        <w:spacing w:before="360" w:after="80" w:line="240" w:lineRule="auto"/>
+        <w:spacing w:line="240" w:lineRule="auto"/>
         <w:jc w:val="both"/>
         <w:rPr>
           <w:rFonts w:ascii="Times New Roman" w:hAnsi="Times New Roman" w:cs="Times New Roman"/>
@@ -667,39 +658,87 @@
           <w:szCs w:val="22"/>
         </w:rPr>
         <w:tab/>
-        <w:t xml:space="preserve">The paper tries to solve the problematic with a different approach, abandoning the idea of increasing out of order cores and focusing his attention on the </w:t>
-      </w:r>
-      <w:r>
-        <w:rPr>
-          <w:rFonts w:ascii="Times New Roman" w:hAnsi="Times New Roman" w:cs="Times New Roman"/>
-          <w:sz w:val="22"/>
-          <w:szCs w:val="22"/>
-        </w:rPr>
-        <w:t>instruction set architecture (</w:t>
-      </w:r>
-      <w:r>
-        <w:rPr>
-          <w:rFonts w:ascii="Times New Roman" w:hAnsi="Times New Roman" w:cs="Times New Roman"/>
-          <w:sz w:val="22"/>
-          <w:szCs w:val="22"/>
-        </w:rPr>
-        <w:t>ISA</w:t>
-      </w:r>
-      <w:r>
-        <w:rPr>
-          <w:rFonts w:ascii="Times New Roman" w:hAnsi="Times New Roman" w:cs="Times New Roman"/>
-          <w:sz w:val="22"/>
-          <w:szCs w:val="22"/>
-        </w:rPr>
-        <w:t>). Specifically,</w:t>
-      </w:r>
-      <w:r>
-        <w:rPr>
-          <w:rFonts w:ascii="Times New Roman" w:hAnsi="Times New Roman" w:cs="Times New Roman"/>
-          <w:sz w:val="22"/>
-          <w:szCs w:val="22"/>
-        </w:rPr>
-        <w:t xml:space="preserve"> how existing instruction set architectures manage register operands and how this </w:t>
+        <w:t xml:space="preserve">The paper tries to solve the problematic with a different approach, abandoning the idea of increasing out of order cores and focusing </w:t>
+      </w:r>
+      <w:r>
+        <w:rPr>
+          <w:rFonts w:ascii="Times New Roman" w:hAnsi="Times New Roman" w:cs="Times New Roman"/>
+          <w:sz w:val="22"/>
+          <w:szCs w:val="22"/>
+        </w:rPr>
+        <w:t>its</w:t>
+      </w:r>
+      <w:r>
+        <w:rPr>
+          <w:rFonts w:ascii="Times New Roman" w:hAnsi="Times New Roman" w:cs="Times New Roman"/>
+          <w:sz w:val="22"/>
+          <w:szCs w:val="22"/>
+        </w:rPr>
+        <w:t xml:space="preserve"> attention on the </w:t>
+      </w:r>
+      <w:r>
+        <w:rPr>
+          <w:rFonts w:ascii="Times New Roman" w:hAnsi="Times New Roman" w:cs="Times New Roman"/>
+          <w:sz w:val="22"/>
+          <w:szCs w:val="22"/>
+        </w:rPr>
+        <w:t xml:space="preserve">ISA, </w:t>
+      </w:r>
+      <w:r>
+        <w:rPr>
+          <w:rFonts w:ascii="Times New Roman" w:hAnsi="Times New Roman" w:cs="Times New Roman"/>
+          <w:sz w:val="22"/>
+          <w:szCs w:val="22"/>
+        </w:rPr>
+        <w:t xml:space="preserve">how </w:t>
+      </w:r>
+      <w:r>
+        <w:rPr>
+          <w:rFonts w:ascii="Times New Roman" w:hAnsi="Times New Roman" w:cs="Times New Roman"/>
+          <w:sz w:val="22"/>
+          <w:szCs w:val="22"/>
+        </w:rPr>
+        <w:t>it</w:t>
+      </w:r>
+      <w:r>
+        <w:rPr>
+          <w:rFonts w:ascii="Times New Roman" w:hAnsi="Times New Roman" w:cs="Times New Roman"/>
+          <w:sz w:val="22"/>
+          <w:szCs w:val="22"/>
+        </w:rPr>
+        <w:t xml:space="preserve"> </w:t>
+      </w:r>
+      <w:r>
+        <w:rPr>
+          <w:rFonts w:ascii="Times New Roman" w:hAnsi="Times New Roman" w:cs="Times New Roman"/>
+          <w:sz w:val="22"/>
+          <w:szCs w:val="22"/>
+        </w:rPr>
+        <w:t>manages</w:t>
+      </w:r>
+      <w:r>
+        <w:rPr>
+          <w:rFonts w:ascii="Times New Roman" w:hAnsi="Times New Roman" w:cs="Times New Roman"/>
+          <w:sz w:val="22"/>
+          <w:szCs w:val="22"/>
+        </w:rPr>
+        <w:t xml:space="preserve"> register operands</w:t>
+      </w:r>
+      <w:r>
+        <w:rPr>
+          <w:rFonts w:ascii="Times New Roman" w:hAnsi="Times New Roman" w:cs="Times New Roman"/>
+          <w:sz w:val="22"/>
+          <w:szCs w:val="22"/>
+        </w:rPr>
+        <w:t>,</w:t>
+      </w:r>
+      <w:r>
+        <w:rPr>
+          <w:rFonts w:ascii="Times New Roman" w:hAnsi="Times New Roman" w:cs="Times New Roman"/>
+          <w:sz w:val="22"/>
+          <w:szCs w:val="22"/>
+        </w:rPr>
+        <w:t xml:space="preserve"> and how this </w:t>
       </w:r>
       <w:r>
         <w:rPr>
@@ -739,31 +778,79 @@
           <w:sz w:val="22"/>
           <w:szCs w:val="22"/>
         </w:rPr>
-        <w:t xml:space="preserve">instruction set architectures. </w:t>
-      </w:r>
-      <w:r>
-        <w:rPr>
-          <w:rFonts w:ascii="Times New Roman" w:hAnsi="Times New Roman" w:cs="Times New Roman"/>
-          <w:sz w:val="22"/>
-          <w:szCs w:val="22"/>
-        </w:rPr>
-        <w:t xml:space="preserve">Conventional RISC-V, and STRAIGHT. The paper points out that </w:t>
-      </w:r>
-      <w:r>
-        <w:rPr>
-          <w:rFonts w:ascii="Times New Roman" w:hAnsi="Times New Roman" w:cs="Times New Roman"/>
-          <w:sz w:val="22"/>
-          <w:szCs w:val="22"/>
-        </w:rPr>
-        <w:t xml:space="preserve">in </w:t>
-      </w:r>
-      <w:r>
-        <w:rPr>
-          <w:rFonts w:ascii="Times New Roman" w:hAnsi="Times New Roman" w:cs="Times New Roman"/>
-          <w:sz w:val="22"/>
-          <w:szCs w:val="22"/>
-        </w:rPr>
-        <w:t>RISC architectures, a register</w:t>
+        <w:t xml:space="preserve">instruction set </w:t>
+      </w:r>
+      <w:r>
+        <w:rPr>
+          <w:rFonts w:ascii="Times New Roman" w:hAnsi="Times New Roman" w:cs="Times New Roman"/>
+          <w:sz w:val="22"/>
+          <w:szCs w:val="22"/>
+        </w:rPr>
+        <w:t>architectures</w:t>
+      </w:r>
+      <w:r>
+        <w:rPr>
+          <w:rFonts w:ascii="Times New Roman" w:hAnsi="Times New Roman" w:cs="Times New Roman"/>
+          <w:sz w:val="22"/>
+          <w:szCs w:val="22"/>
+        </w:rPr>
+        <w:t>: c</w:t>
+      </w:r>
+      <w:r>
+        <w:rPr>
+          <w:rFonts w:ascii="Times New Roman" w:hAnsi="Times New Roman" w:cs="Times New Roman"/>
+          <w:sz w:val="22"/>
+          <w:szCs w:val="22"/>
+        </w:rPr>
+        <w:t xml:space="preserve">onventional RISC-V, and STRAIGHT. The paper points out that </w:t>
+      </w:r>
+      <w:r>
+        <w:rPr>
+          <w:rFonts w:ascii="Times New Roman" w:hAnsi="Times New Roman" w:cs="Times New Roman"/>
+          <w:sz w:val="22"/>
+          <w:szCs w:val="22"/>
+        </w:rPr>
+        <w:t xml:space="preserve">in RISC architecture, a register number (name) needs to be </w:t>
+      </w:r>
+      <w:r>
+        <w:rPr>
+          <w:rFonts w:ascii="Times New Roman" w:hAnsi="Times New Roman" w:cs="Times New Roman"/>
+          <w:sz w:val="22"/>
+          <w:szCs w:val="22"/>
+        </w:rPr>
+        <w:t>specified</w:t>
+      </w:r>
+      <w:r>
+        <w:rPr>
+          <w:rFonts w:ascii="Times New Roman" w:hAnsi="Times New Roman" w:cs="Times New Roman"/>
+          <w:sz w:val="22"/>
+          <w:szCs w:val="22"/>
+        </w:rPr>
+        <w:t xml:space="preserve"> and they are fix, so </w:t>
+      </w:r>
+      <w:r>
+        <w:rPr>
+          <w:rFonts w:ascii="Times New Roman" w:hAnsi="Times New Roman" w:cs="Times New Roman"/>
+          <w:sz w:val="22"/>
+          <w:szCs w:val="22"/>
+        </w:rPr>
+        <w:t>to</w:t>
+      </w:r>
+      <w:r>
+        <w:rPr>
+          <w:rFonts w:ascii="Times New Roman" w:hAnsi="Times New Roman" w:cs="Times New Roman"/>
+          <w:sz w:val="22"/>
+          <w:szCs w:val="22"/>
+        </w:rPr>
+        <w:t xml:space="preserve"> access data we need to read from memory to </w:t>
+      </w:r>
+      <w:r>
+        <w:rPr>
+          <w:rFonts w:ascii="Times New Roman" w:hAnsi="Times New Roman" w:cs="Times New Roman"/>
+          <w:sz w:val="22"/>
+          <w:szCs w:val="22"/>
+        </w:rPr>
+        <w:t>these registers</w:t>
       </w:r>
       <w:r>
         <w:rPr>
@@ -779,55 +866,47 @@
           <w:sz w:val="22"/>
           <w:szCs w:val="22"/>
         </w:rPr>
-        <w:t>number (name)</w:t>
-      </w:r>
-      <w:r>
-        <w:rPr>
-          <w:rFonts w:ascii="Times New Roman" w:hAnsi="Times New Roman" w:cs="Times New Roman"/>
-          <w:sz w:val="22"/>
-          <w:szCs w:val="22"/>
-        </w:rPr>
-        <w:t xml:space="preserve"> needs to be </w:t>
-      </w:r>
-      <w:r>
-        <w:rPr>
-          <w:rFonts w:ascii="Times New Roman" w:hAnsi="Times New Roman" w:cs="Times New Roman"/>
-          <w:sz w:val="22"/>
-          <w:szCs w:val="22"/>
-        </w:rPr>
-        <w:t>specified</w:t>
-      </w:r>
-      <w:r>
-        <w:rPr>
-          <w:rFonts w:ascii="Times New Roman" w:hAnsi="Times New Roman" w:cs="Times New Roman"/>
-          <w:sz w:val="22"/>
-          <w:szCs w:val="22"/>
-        </w:rPr>
-        <w:t xml:space="preserve"> and they are fix, so </w:t>
-      </w:r>
-      <w:r>
-        <w:rPr>
-          <w:rFonts w:ascii="Times New Roman" w:hAnsi="Times New Roman" w:cs="Times New Roman"/>
-          <w:sz w:val="22"/>
-          <w:szCs w:val="22"/>
-        </w:rPr>
-        <w:t>to</w:t>
-      </w:r>
-      <w:r>
-        <w:rPr>
-          <w:rFonts w:ascii="Times New Roman" w:hAnsi="Times New Roman" w:cs="Times New Roman"/>
-          <w:sz w:val="22"/>
-          <w:szCs w:val="22"/>
-        </w:rPr>
-        <w:t xml:space="preserve"> access data we need to read from memory to </w:t>
-      </w:r>
-      <w:r>
-        <w:rPr>
-          <w:rFonts w:ascii="Times New Roman" w:hAnsi="Times New Roman" w:cs="Times New Roman"/>
-          <w:sz w:val="22"/>
-          <w:szCs w:val="22"/>
-        </w:rPr>
-        <w:t>these registers</w:t>
+        <w:t>execute the instructions and the</w:t>
+      </w:r>
+      <w:r>
+        <w:rPr>
+          <w:rFonts w:ascii="Times New Roman" w:hAnsi="Times New Roman" w:cs="Times New Roman"/>
+          <w:sz w:val="22"/>
+          <w:szCs w:val="22"/>
+        </w:rPr>
+        <w:t>n</w:t>
+      </w:r>
+      <w:r>
+        <w:rPr>
+          <w:rFonts w:ascii="Times New Roman" w:hAnsi="Times New Roman" w:cs="Times New Roman"/>
+          <w:sz w:val="22"/>
+          <w:szCs w:val="22"/>
+        </w:rPr>
+        <w:t xml:space="preserve"> write back to the memory and repeat the process, this process is referred as </w:t>
+      </w:r>
+      <w:r>
+        <w:rPr>
+          <w:rFonts w:ascii="Times New Roman" w:hAnsi="Times New Roman" w:cs="Times New Roman"/>
+          <w:sz w:val="22"/>
+          <w:szCs w:val="22"/>
+        </w:rPr>
+        <w:t>renaming</w:t>
+      </w:r>
+      <w:r>
+        <w:rPr>
+          <w:rFonts w:ascii="Times New Roman" w:hAnsi="Times New Roman" w:cs="Times New Roman"/>
+          <w:sz w:val="22"/>
+          <w:szCs w:val="22"/>
+        </w:rPr>
+        <w:t xml:space="preserve"> the registers</w:t>
+      </w:r>
+      <w:r>
+        <w:rPr>
+          <w:rFonts w:ascii="Times New Roman" w:hAnsi="Times New Roman" w:cs="Times New Roman"/>
+          <w:sz w:val="22"/>
+          <w:szCs w:val="22"/>
+        </w:rPr>
+        <w:t>.</w:t>
       </w:r>
       <w:r>
         <w:rPr>
@@ -843,23 +922,79 @@
           <w:sz w:val="22"/>
           <w:szCs w:val="22"/>
         </w:rPr>
-        <w:t xml:space="preserve">execute the instructions and the write back to the memory and repeat the process, this process is referred as </w:t>
-      </w:r>
-      <w:r>
-        <w:rPr>
-          <w:rFonts w:ascii="Times New Roman" w:hAnsi="Times New Roman" w:cs="Times New Roman"/>
-          <w:sz w:val="22"/>
-          <w:szCs w:val="22"/>
-        </w:rPr>
-        <w:t>renaming</w:t>
-      </w:r>
-      <w:r>
-        <w:rPr>
-          <w:rFonts w:ascii="Times New Roman" w:hAnsi="Times New Roman" w:cs="Times New Roman"/>
-          <w:sz w:val="22"/>
-          <w:szCs w:val="22"/>
-        </w:rPr>
-        <w:t xml:space="preserve"> the registers</w:t>
+        <w:t>Renaming occurs more frequently in irregular programs because of the need to read and write memory dynamically based on the incoming data.</w:t>
+      </w:r>
+      <w:r>
+        <w:rPr>
+          <w:rFonts w:ascii="Times New Roman" w:hAnsi="Times New Roman" w:cs="Times New Roman"/>
+          <w:sz w:val="22"/>
+          <w:szCs w:val="22"/>
+        </w:rPr>
+        <w:t xml:space="preserve"> </w:t>
+      </w:r>
+      <w:r>
+        <w:rPr>
+          <w:rFonts w:ascii="Times New Roman" w:hAnsi="Times New Roman" w:cs="Times New Roman"/>
+          <w:sz w:val="22"/>
+          <w:szCs w:val="22"/>
+        </w:rPr>
+        <w:t xml:space="preserve">Due to register renaming poor power efficiency emerges, preventing an increase in the </w:t>
+      </w:r>
+      <w:r>
+        <w:rPr>
+          <w:rFonts w:ascii="Times New Roman" w:hAnsi="Times New Roman" w:cs="Times New Roman"/>
+          <w:sz w:val="22"/>
+          <w:szCs w:val="22"/>
+        </w:rPr>
+        <w:t>front</w:t>
+      </w:r>
+      <w:r>
+        <w:rPr>
+          <w:rFonts w:ascii="Times New Roman" w:hAnsi="Times New Roman" w:cs="Times New Roman"/>
+          <w:sz w:val="22"/>
+          <w:szCs w:val="22"/>
+        </w:rPr>
+        <w:t>-end</w:t>
+      </w:r>
+      <w:r>
+        <w:rPr>
+          <w:rFonts w:ascii="Times New Roman" w:hAnsi="Times New Roman" w:cs="Times New Roman"/>
+          <w:sz w:val="22"/>
+          <w:szCs w:val="22"/>
+        </w:rPr>
+        <w:t xml:space="preserve"> width.</w:t>
+      </w:r>
+      <w:r>
+        <w:rPr>
+          <w:rFonts w:ascii="Times New Roman" w:hAnsi="Times New Roman" w:cs="Times New Roman"/>
+          <w:sz w:val="22"/>
+          <w:szCs w:val="22"/>
+        </w:rPr>
+        <w:t xml:space="preserve"> In this context</w:t>
+      </w:r>
+      <w:r>
+        <w:rPr>
+          <w:rFonts w:ascii="Times New Roman" w:hAnsi="Times New Roman" w:cs="Times New Roman"/>
+          <w:sz w:val="22"/>
+          <w:szCs w:val="22"/>
+        </w:rPr>
+        <w:t>, the “front-end width” relates to the number of instructions fetched from memory during each clock cycle</w:t>
+      </w:r>
+      <w:r>
+        <w:rPr>
+          <w:rFonts w:ascii="Times New Roman" w:hAnsi="Times New Roman" w:cs="Times New Roman"/>
+          <w:sz w:val="22"/>
+          <w:szCs w:val="22"/>
+        </w:rPr>
+        <w:t xml:space="preserve">. </w:t>
+      </w:r>
+      <w:r>
+        <w:rPr>
+          <w:rFonts w:ascii="Times New Roman" w:hAnsi="Times New Roman" w:cs="Times New Roman"/>
+          <w:sz w:val="22"/>
+          <w:szCs w:val="22"/>
+        </w:rPr>
+        <w:t>It’s relevant in out-of-order execution processors</w:t>
       </w:r>
       <w:r>
         <w:rPr>
@@ -875,7 +1010,7 @@
           <w:sz w:val="22"/>
           <w:szCs w:val="22"/>
         </w:rPr>
-        <w:t xml:space="preserve"> Due to register renaming poor power efficiency emerges, preventing an increase in the front-end width.</w:t>
+        <w:t xml:space="preserve"> </w:t>
       </w:r>
       <w:r>
         <w:rPr>
@@ -889,7 +1024,7 @@
     <w:p>
       <w:pPr>
         <w:pStyle w:val="Textbody"/>
-        <w:spacing w:before="360" w:after="80" w:line="240" w:lineRule="auto"/>
+        <w:spacing w:line="240" w:lineRule="auto"/>
         <w:ind w:firstLine="720"/>
         <w:jc w:val="both"/>
         <w:rPr>
@@ -904,23 +1039,23 @@
           <w:sz w:val="22"/>
           <w:szCs w:val="22"/>
         </w:rPr>
-        <w:t xml:space="preserve">On the other hand, </w:t>
-      </w:r>
-      <w:r>
-        <w:rPr>
-          <w:rFonts w:ascii="Times New Roman" w:hAnsi="Times New Roman" w:cs="Times New Roman"/>
-          <w:sz w:val="22"/>
-          <w:szCs w:val="22"/>
-        </w:rPr>
-        <w:t xml:space="preserve">the second architecture </w:t>
-      </w:r>
-      <w:r>
-        <w:rPr>
-          <w:rFonts w:ascii="Times New Roman" w:hAnsi="Times New Roman" w:cs="Times New Roman"/>
-          <w:sz w:val="22"/>
-          <w:szCs w:val="22"/>
-        </w:rPr>
-        <w:t>is called “STRAIGHT” because</w:t>
+        <w:t>In contrast</w:t>
+      </w:r>
+      <w:r>
+        <w:rPr>
+          <w:rFonts w:ascii="Times New Roman" w:hAnsi="Times New Roman" w:cs="Times New Roman"/>
+          <w:sz w:val="22"/>
+          <w:szCs w:val="22"/>
+        </w:rPr>
+        <w:t xml:space="preserve">, </w:t>
+      </w:r>
+      <w:r>
+        <w:rPr>
+          <w:rFonts w:ascii="Times New Roman" w:hAnsi="Times New Roman" w:cs="Times New Roman"/>
+          <w:sz w:val="22"/>
+          <w:szCs w:val="22"/>
+        </w:rPr>
+        <w:t>the second architecture is</w:t>
       </w:r>
       <w:r>
         <w:rPr>
@@ -936,7 +1071,23 @@
           <w:sz w:val="22"/>
           <w:szCs w:val="22"/>
         </w:rPr>
-        <w:t>it executes each instruction directly without renaming its</w:t>
+        <w:t>called “STRAIGHT” because it executes each instruction directly without renaming its operands, instead it has a unique instruction format in which the source operand is given based on the distance from the producer instruction</w:t>
+      </w:r>
+      <w:r>
+        <w:rPr>
+          <w:rFonts w:ascii="Times New Roman" w:hAnsi="Times New Roman" w:cs="Times New Roman"/>
+          <w:sz w:val="22"/>
+          <w:szCs w:val="22"/>
+        </w:rPr>
+        <w:t>, which eliminates register renaming</w:t>
+      </w:r>
+      <w:r>
+        <w:rPr>
+          <w:rFonts w:ascii="Times New Roman" w:hAnsi="Times New Roman" w:cs="Times New Roman"/>
+          <w:sz w:val="22"/>
+          <w:szCs w:val="22"/>
+        </w:rPr>
+        <w:t xml:space="preserve"> since register renaming is completely removed from the pipeline.</w:t>
       </w:r>
       <w:r>
         <w:rPr>
@@ -952,47 +1103,71 @@
           <w:sz w:val="22"/>
           <w:szCs w:val="22"/>
         </w:rPr>
-        <w:t>operands</w:t>
-      </w:r>
-      <w:r>
-        <w:rPr>
-          <w:rFonts w:ascii="Times New Roman" w:hAnsi="Times New Roman" w:cs="Times New Roman"/>
-          <w:sz w:val="22"/>
-          <w:szCs w:val="22"/>
-        </w:rPr>
-        <w:t>, instead it has</w:t>
-      </w:r>
-      <w:r>
-        <w:rPr>
-          <w:rFonts w:ascii="Times New Roman" w:hAnsi="Times New Roman" w:cs="Times New Roman"/>
-          <w:sz w:val="22"/>
-          <w:szCs w:val="22"/>
-        </w:rPr>
-        <w:t xml:space="preserve"> a unique instruction format in which the source operand is given based on the distance from the producer instruction</w:t>
-      </w:r>
-      <w:r>
-        <w:rPr>
-          <w:rFonts w:ascii="Times New Roman" w:hAnsi="Times New Roman" w:cs="Times New Roman"/>
-          <w:sz w:val="22"/>
-          <w:szCs w:val="22"/>
-        </w:rPr>
-        <w:t>, which eliminates register renaming</w:t>
-      </w:r>
-      <w:r>
-        <w:rPr>
-          <w:rFonts w:ascii="Times New Roman" w:hAnsi="Times New Roman" w:cs="Times New Roman"/>
-          <w:sz w:val="22"/>
-          <w:szCs w:val="22"/>
-        </w:rPr>
-        <w:t xml:space="preserve"> since </w:t>
-      </w:r>
-      <w:r>
-        <w:rPr>
-          <w:rFonts w:ascii="Times New Roman" w:hAnsi="Times New Roman" w:cs="Times New Roman"/>
-          <w:sz w:val="22"/>
-          <w:szCs w:val="22"/>
-        </w:rPr>
-        <w:t>register renaming is completely removed from the pipeline</w:t>
+        <w:t>However,</w:t>
+      </w:r>
+      <w:r>
+        <w:rPr>
+          <w:rFonts w:ascii="Times New Roman" w:hAnsi="Times New Roman" w:cs="Times New Roman"/>
+          <w:sz w:val="22"/>
+          <w:szCs w:val="22"/>
+        </w:rPr>
+        <w:t xml:space="preserve"> due to its strong constraint in instruction placement, a large increase in number of instructions is generated</w:t>
+      </w:r>
+      <w:r>
+        <w:rPr>
+          <w:rFonts w:ascii="Times New Roman" w:hAnsi="Times New Roman" w:cs="Times New Roman"/>
+          <w:sz w:val="22"/>
+          <w:szCs w:val="22"/>
+        </w:rPr>
+        <w:t xml:space="preserve"> when the C code is compiled for this architecture, in comparison to RISC</w:t>
+      </w:r>
+      <w:r>
+        <w:rPr>
+          <w:rFonts w:ascii="Times New Roman" w:hAnsi="Times New Roman" w:cs="Times New Roman"/>
+          <w:sz w:val="22"/>
+          <w:szCs w:val="22"/>
+        </w:rPr>
+        <w:t xml:space="preserve">, which </w:t>
+      </w:r>
+      <w:r>
+        <w:rPr>
+          <w:rFonts w:ascii="Times New Roman" w:hAnsi="Times New Roman" w:cs="Times New Roman"/>
+          <w:sz w:val="22"/>
+          <w:szCs w:val="22"/>
+        </w:rPr>
+        <w:t>does</w:t>
+      </w:r>
+      <w:r>
+        <w:rPr>
+          <w:rFonts w:ascii="Times New Roman" w:hAnsi="Times New Roman" w:cs="Times New Roman"/>
+          <w:sz w:val="22"/>
+          <w:szCs w:val="22"/>
+        </w:rPr>
+        <w:t xml:space="preserve"> not help with power efficiency, since more instructions implies consuming more power.</w:t>
+      </w:r>
+      <w:r>
+        <w:rPr>
+          <w:rFonts w:ascii="Times New Roman" w:hAnsi="Times New Roman" w:cs="Times New Roman"/>
+          <w:sz w:val="22"/>
+          <w:szCs w:val="22"/>
+        </w:rPr>
+        <w:t xml:space="preserve"> After this comparison, t</w:t>
+      </w:r>
+      <w:r>
+        <w:rPr>
+          <w:rFonts w:ascii="Times New Roman" w:hAnsi="Times New Roman" w:cs="Times New Roman"/>
+          <w:sz w:val="22"/>
+          <w:szCs w:val="22"/>
+        </w:rPr>
+        <w:t>he paper then propose a novel solution called ClockHands and compare its power efficiency with RISCV and STRAIGHT. ClockHands try to take the good of both worlds, since as opposed to RISCV it does not require register renaming and in contrast to STRAIGHT it has looser constraints on instruction placement which reduce number of instructions generated at levels like RISCV</w:t>
+      </w:r>
+      <w:r>
+        <w:rPr>
+          <w:rFonts w:ascii="Times New Roman" w:hAnsi="Times New Roman" w:cs="Times New Roman"/>
+          <w:sz w:val="22"/>
+          <w:szCs w:val="22"/>
+        </w:rPr>
+        <w:t xml:space="preserve"> when compiling the same C code</w:t>
       </w:r>
       <w:r>
         <w:rPr>
@@ -1001,67 +1176,12 @@
           <w:szCs w:val="22"/>
         </w:rPr>
         <w:t>.</w:t>
-      </w:r>
-      <w:r>
-        <w:rPr>
-          <w:rFonts w:ascii="Times New Roman" w:hAnsi="Times New Roman" w:cs="Times New Roman"/>
-          <w:sz w:val="22"/>
-          <w:szCs w:val="22"/>
-        </w:rPr>
-        <w:t xml:space="preserve"> </w:t>
-      </w:r>
-      <w:r>
-        <w:rPr>
-          <w:rFonts w:ascii="Times New Roman" w:hAnsi="Times New Roman" w:cs="Times New Roman"/>
-          <w:sz w:val="22"/>
-          <w:szCs w:val="22"/>
-        </w:rPr>
-        <w:t>However,</w:t>
-      </w:r>
-      <w:r>
-        <w:rPr>
-          <w:rFonts w:ascii="Times New Roman" w:hAnsi="Times New Roman" w:cs="Times New Roman"/>
-          <w:sz w:val="22"/>
-          <w:szCs w:val="22"/>
-        </w:rPr>
-        <w:t xml:space="preserve"> due to its strong constraint in instruction placement, a large increase in number of instructions is generated, which </w:t>
-      </w:r>
-      <w:r>
-        <w:rPr>
-          <w:rFonts w:ascii="Times New Roman" w:hAnsi="Times New Roman" w:cs="Times New Roman"/>
-          <w:sz w:val="22"/>
-          <w:szCs w:val="22"/>
-        </w:rPr>
-        <w:t>does</w:t>
-      </w:r>
-      <w:r>
-        <w:rPr>
-          <w:rFonts w:ascii="Times New Roman" w:hAnsi="Times New Roman" w:cs="Times New Roman"/>
-          <w:sz w:val="22"/>
-          <w:szCs w:val="22"/>
-        </w:rPr>
-        <w:t xml:space="preserve"> not help with power efficiency either, since more instructions implies consuming more power.</w:t>
-      </w:r>
-      <w:r>
-        <w:rPr>
-          <w:rFonts w:ascii="Times New Roman" w:hAnsi="Times New Roman" w:cs="Times New Roman"/>
-          <w:sz w:val="22"/>
-          <w:szCs w:val="22"/>
-        </w:rPr>
-        <w:t xml:space="preserve"> After this comparison, t</w:t>
-      </w:r>
-      <w:r>
-        <w:rPr>
-          <w:rFonts w:ascii="Times New Roman" w:hAnsi="Times New Roman" w:cs="Times New Roman"/>
-          <w:sz w:val="22"/>
-          <w:szCs w:val="22"/>
-        </w:rPr>
-        <w:t>he paper then propose a novel solution called ClockHands and compare its power efficiency with RISCV and STRAIGHT. ClockHands try to take the good of both worlds, since as opposed to RISCV it does not require register renaming, and in contrast to STRAIGHT it has looser constraints on instruction placement which reduce number of instructions generated at levels like RISCV.</w:t>
       </w:r>
     </w:p>
     <w:p>
       <w:pPr>
         <w:pStyle w:val="Heading1"/>
+        <w:spacing w:before="0" w:after="140"/>
         <w:rPr>
           <w:rFonts w:ascii="Times New Roman" w:hAnsi="Times New Roman" w:cs="Times New Roman"/>
           <w:b/>
@@ -1085,7 +1205,7 @@
     <w:p>
       <w:pPr>
         <w:pStyle w:val="Heading2"/>
-        <w:spacing w:before="360"/>
+        <w:spacing w:before="0" w:after="140"/>
         <w:jc w:val="both"/>
         <w:rPr>
           <w:rFonts w:ascii="Times New Roman" w:hAnsi="Times New Roman" w:cs="Times New Roman"/>
@@ -1111,7 +1231,7 @@
     <w:p>
       <w:pPr>
         <w:pStyle w:val="Standard"/>
-        <w:spacing w:before="360" w:after="80"/>
+        <w:spacing w:after="140"/>
         <w:jc w:val="both"/>
         <w:rPr>
           <w:rFonts w:ascii="Times New Roman" w:hAnsi="Times New Roman" w:cs="Times New Roman"/>
@@ -1126,13 +1246,195 @@
           <w:szCs w:val="22"/>
         </w:rPr>
         <w:tab/>
-        <w:t>Methodology wise, the paper did a good job measuring each ISA against a common ruler or benchmarks including SPEC CPU 2006/2017. for this purpose, implementing cycle-accurate simulator, FPGA implementation, and first-step compiler for ClockHands was necessary. This effort also allowed instruction count comparison of STRAIGHT and ClockHands which provided an empiric evidence of the cause of increased instruction count in STRAIGHT, and a method of verification that this issue does not occur in ClockHands, but in the contrary that is like RISCV in terms of instruction counts, which is good since fewer instructions count improve power consumption.</w:t>
+        <w:t xml:space="preserve">Methodology wise, the paper did a good job measuring </w:t>
+      </w:r>
+      <w:r>
+        <w:rPr>
+          <w:rFonts w:ascii="Times New Roman" w:hAnsi="Times New Roman" w:cs="Times New Roman"/>
+          <w:sz w:val="22"/>
+          <w:szCs w:val="22"/>
+        </w:rPr>
+        <w:t xml:space="preserve">irregular program execution for </w:t>
+      </w:r>
+      <w:r>
+        <w:rPr>
+          <w:rFonts w:ascii="Times New Roman" w:hAnsi="Times New Roman" w:cs="Times New Roman"/>
+          <w:sz w:val="22"/>
+          <w:szCs w:val="22"/>
+        </w:rPr>
+        <w:t>each ISA against a common ruler or benchmark</w:t>
+      </w:r>
+      <w:r>
+        <w:rPr>
+          <w:rFonts w:ascii="Times New Roman" w:hAnsi="Times New Roman" w:cs="Times New Roman"/>
+          <w:sz w:val="22"/>
+          <w:szCs w:val="22"/>
+        </w:rPr>
+        <w:t xml:space="preserve">. </w:t>
+      </w:r>
+      <w:r>
+        <w:rPr>
+          <w:rFonts w:ascii="Times New Roman" w:hAnsi="Times New Roman" w:cs="Times New Roman"/>
+          <w:sz w:val="22"/>
+          <w:szCs w:val="22"/>
+        </w:rPr>
+        <w:t xml:space="preserve">The programs used for their evaluation were bzip2, </w:t>
+      </w:r>
+      <w:proofErr w:type="spellStart"/>
+      <w:r>
+        <w:rPr>
+          <w:rFonts w:ascii="Times New Roman" w:hAnsi="Times New Roman" w:cs="Times New Roman"/>
+          <w:sz w:val="22"/>
+          <w:szCs w:val="22"/>
+        </w:rPr>
+        <w:t>mcf_s</w:t>
+      </w:r>
+      <w:proofErr w:type="spellEnd"/>
+      <w:r>
+        <w:rPr>
+          <w:rFonts w:ascii="Times New Roman" w:hAnsi="Times New Roman" w:cs="Times New Roman"/>
+          <w:sz w:val="22"/>
+          <w:szCs w:val="22"/>
+        </w:rPr>
+        <w:t xml:space="preserve">, </w:t>
+      </w:r>
+      <w:proofErr w:type="spellStart"/>
+      <w:r>
+        <w:rPr>
+          <w:rFonts w:ascii="Times New Roman" w:hAnsi="Times New Roman" w:cs="Times New Roman"/>
+          <w:sz w:val="22"/>
+          <w:szCs w:val="22"/>
+        </w:rPr>
+        <w:t>lbm_s</w:t>
+      </w:r>
+      <w:proofErr w:type="spellEnd"/>
+      <w:r>
+        <w:rPr>
+          <w:rFonts w:ascii="Times New Roman" w:hAnsi="Times New Roman" w:cs="Times New Roman"/>
+          <w:sz w:val="22"/>
+          <w:szCs w:val="22"/>
+        </w:rPr>
+        <w:t xml:space="preserve">, and </w:t>
+      </w:r>
+      <w:proofErr w:type="spellStart"/>
+      <w:r>
+        <w:rPr>
+          <w:rFonts w:ascii="Times New Roman" w:hAnsi="Times New Roman" w:cs="Times New Roman"/>
+          <w:sz w:val="22"/>
+          <w:szCs w:val="22"/>
+        </w:rPr>
+        <w:t>xz_s</w:t>
+      </w:r>
+      <w:proofErr w:type="spellEnd"/>
+      <w:r>
+        <w:rPr>
+          <w:rFonts w:ascii="Times New Roman" w:hAnsi="Times New Roman" w:cs="Times New Roman"/>
+          <w:sz w:val="22"/>
+          <w:szCs w:val="22"/>
+        </w:rPr>
+        <w:t xml:space="preserve"> included in SPEC2006/2017 and CoreMark</w:t>
+      </w:r>
+      <w:r>
+        <w:rPr>
+          <w:rFonts w:ascii="Times New Roman" w:hAnsi="Times New Roman" w:cs="Times New Roman"/>
+          <w:sz w:val="22"/>
+          <w:szCs w:val="22"/>
+        </w:rPr>
+        <w:t xml:space="preserve"> </w:t>
+      </w:r>
+      <w:r>
+        <w:rPr>
+          <w:rFonts w:ascii="Times New Roman" w:hAnsi="Times New Roman" w:cs="Times New Roman"/>
+          <w:sz w:val="22"/>
+          <w:szCs w:val="22"/>
+        </w:rPr>
+        <w:t>benchmark</w:t>
+      </w:r>
+      <w:r>
+        <w:rPr>
+          <w:rFonts w:ascii="Times New Roman" w:hAnsi="Times New Roman" w:cs="Times New Roman"/>
+          <w:sz w:val="22"/>
+          <w:szCs w:val="22"/>
+        </w:rPr>
+        <w:t>s</w:t>
+      </w:r>
+      <w:r>
+        <w:rPr>
+          <w:rFonts w:ascii="Times New Roman" w:hAnsi="Times New Roman" w:cs="Times New Roman"/>
+          <w:sz w:val="22"/>
+          <w:szCs w:val="22"/>
+        </w:rPr>
+        <w:t xml:space="preserve">. </w:t>
+      </w:r>
+      <w:r>
+        <w:rPr>
+          <w:rFonts w:ascii="Times New Roman" w:hAnsi="Times New Roman" w:cs="Times New Roman"/>
+          <w:sz w:val="22"/>
+          <w:szCs w:val="22"/>
+        </w:rPr>
+        <w:t>F</w:t>
+      </w:r>
+      <w:r>
+        <w:rPr>
+          <w:rFonts w:ascii="Times New Roman" w:hAnsi="Times New Roman" w:cs="Times New Roman"/>
+          <w:sz w:val="22"/>
+          <w:szCs w:val="22"/>
+        </w:rPr>
+        <w:t>or this purpose, implementing cycle-accurate simulator, FPGA implementation, and first</w:t>
+      </w:r>
+      <w:r>
+        <w:rPr>
+          <w:rFonts w:ascii="Times New Roman" w:hAnsi="Times New Roman" w:cs="Times New Roman"/>
+          <w:sz w:val="22"/>
+          <w:szCs w:val="22"/>
+        </w:rPr>
+        <w:t xml:space="preserve"> </w:t>
+      </w:r>
+      <w:r>
+        <w:rPr>
+          <w:rFonts w:ascii="Times New Roman" w:hAnsi="Times New Roman" w:cs="Times New Roman"/>
+          <w:sz w:val="22"/>
+          <w:szCs w:val="22"/>
+        </w:rPr>
+        <w:t xml:space="preserve">step compiler for ClockHands was necessary. This effort also allowed instruction count comparison of STRAIGHT and ClockHands which provided an empiric evidence of the cause of increased instruction count in STRAIGHT, and a method of verification that this issue does not occur in ClockHands, but in the contrary that </w:t>
+      </w:r>
+      <w:r>
+        <w:rPr>
+          <w:rFonts w:ascii="Times New Roman" w:hAnsi="Times New Roman" w:cs="Times New Roman"/>
+          <w:sz w:val="22"/>
+          <w:szCs w:val="22"/>
+        </w:rPr>
+        <w:t xml:space="preserve">ClockHands </w:t>
+      </w:r>
+      <w:r>
+        <w:rPr>
+          <w:rFonts w:ascii="Times New Roman" w:hAnsi="Times New Roman" w:cs="Times New Roman"/>
+          <w:sz w:val="22"/>
+          <w:szCs w:val="22"/>
+        </w:rPr>
+        <w:t xml:space="preserve">is </w:t>
+      </w:r>
+      <w:r>
+        <w:rPr>
+          <w:rFonts w:ascii="Times New Roman" w:hAnsi="Times New Roman" w:cs="Times New Roman"/>
+          <w:sz w:val="22"/>
+          <w:szCs w:val="22"/>
+        </w:rPr>
+        <w:t xml:space="preserve">similar </w:t>
+      </w:r>
+      <w:r>
+        <w:rPr>
+          <w:rFonts w:ascii="Times New Roman" w:hAnsi="Times New Roman" w:cs="Times New Roman"/>
+          <w:sz w:val="22"/>
+          <w:szCs w:val="22"/>
+        </w:rPr>
+        <w:t>RISCV in terms of instruction counts, which is good since fewer instructions count improve power consumption.</w:t>
       </w:r>
     </w:p>
     <w:p>
       <w:pPr>
         <w:pStyle w:val="Standard"/>
-        <w:spacing w:before="360" w:after="80"/>
+        <w:spacing w:after="140"/>
         <w:jc w:val="both"/>
         <w:rPr>
           <w:rFonts w:ascii="Times New Roman" w:hAnsi="Times New Roman" w:cs="Times New Roman"/>
@@ -1157,7 +1459,6 @@
           <w:ilvl w:val="0"/>
           <w:numId w:val="2"/>
         </w:numPr>
-        <w:spacing w:before="240" w:after="80"/>
         <w:jc w:val="both"/>
         <w:textAlignment w:val="auto"/>
         <w:rPr>
@@ -1182,7 +1483,6 @@
           <w:ilvl w:val="1"/>
           <w:numId w:val="1"/>
         </w:numPr>
-        <w:spacing w:after="80"/>
         <w:jc w:val="both"/>
         <w:textAlignment w:val="auto"/>
         <w:rPr>
@@ -1207,7 +1507,6 @@
           <w:ilvl w:val="1"/>
           <w:numId w:val="1"/>
         </w:numPr>
-        <w:spacing w:after="80"/>
         <w:jc w:val="both"/>
         <w:textAlignment w:val="auto"/>
         <w:rPr>
@@ -1232,7 +1531,6 @@
           <w:ilvl w:val="0"/>
           <w:numId w:val="1"/>
         </w:numPr>
-        <w:spacing w:after="80"/>
         <w:jc w:val="both"/>
         <w:textAlignment w:val="auto"/>
         <w:rPr>
@@ -1257,7 +1555,6 @@
           <w:ilvl w:val="1"/>
           <w:numId w:val="1"/>
         </w:numPr>
-        <w:spacing w:after="80"/>
         <w:jc w:val="both"/>
         <w:textAlignment w:val="auto"/>
         <w:rPr>
@@ -1282,7 +1579,7 @@
           <w:ilvl w:val="1"/>
           <w:numId w:val="1"/>
         </w:numPr>
-        <w:spacing w:after="80"/>
+        <w:spacing w:after="240"/>
         <w:jc w:val="both"/>
         <w:textAlignment w:val="auto"/>
         <w:rPr>
@@ -1297,12 +1594,29 @@
           <w:sz w:val="22"/>
           <w:szCs w:val="22"/>
         </w:rPr>
-        <w:t>which shows that Clock-hands enables a more power efficient and wider front-end?</w:t>
+        <w:t>which shows that Clock-hands enables a more power efficient and wider front</w:t>
+      </w:r>
+      <w:r>
+        <w:rPr>
+          <w:rFonts w:ascii="Times New Roman" w:hAnsi="Times New Roman" w:cs="Times New Roman"/>
+          <w:sz w:val="22"/>
+          <w:szCs w:val="22"/>
+        </w:rPr>
+        <w:t xml:space="preserve"> </w:t>
+      </w:r>
+      <w:r>
+        <w:rPr>
+          <w:rFonts w:ascii="Times New Roman" w:hAnsi="Times New Roman" w:cs="Times New Roman"/>
+          <w:sz w:val="22"/>
+          <w:szCs w:val="22"/>
+        </w:rPr>
+        <w:t>end?</w:t>
       </w:r>
     </w:p>
     <w:p>
       <w:pPr>
         <w:pStyle w:val="Heading1"/>
+        <w:spacing w:before="0" w:after="140"/>
         <w:rPr>
           <w:rFonts w:ascii="Times New Roman" w:hAnsi="Times New Roman" w:cs="Times New Roman"/>
           <w:b/>
@@ -1325,7 +1639,6 @@
     <w:p>
       <w:pPr>
         <w:pStyle w:val="Textbody"/>
-        <w:spacing w:before="360" w:after="80" w:line="240" w:lineRule="auto"/>
         <w:ind w:firstLine="720"/>
         <w:jc w:val="both"/>
         <w:rPr>
@@ -1340,50 +1653,257 @@
           <w:sz w:val="22"/>
           <w:szCs w:val="22"/>
         </w:rPr>
-        <w:t>Although they offer cycle-accurate simulation I think would’ve been beneficial to include different simulations. Simulation will always be that simulation, and although it can predict the trends it can never mimic reality, that is why having multiple methods to validate a proposed architecture is always welcome and simply good practice.</w:t>
+        <w:t>Although they offer cycle</w:t>
+      </w:r>
+      <w:r>
+        <w:rPr>
+          <w:rFonts w:ascii="Times New Roman" w:hAnsi="Times New Roman" w:cs="Times New Roman"/>
+          <w:sz w:val="22"/>
+          <w:szCs w:val="22"/>
+        </w:rPr>
+        <w:t xml:space="preserve"> </w:t>
+      </w:r>
+      <w:r>
+        <w:rPr>
+          <w:rFonts w:ascii="Times New Roman" w:hAnsi="Times New Roman" w:cs="Times New Roman"/>
+          <w:sz w:val="22"/>
+          <w:szCs w:val="22"/>
+        </w:rPr>
+        <w:t xml:space="preserve">accurate </w:t>
+      </w:r>
+      <w:r>
+        <w:rPr>
+          <w:rFonts w:ascii="Times New Roman" w:hAnsi="Times New Roman" w:cs="Times New Roman"/>
+          <w:sz w:val="22"/>
+          <w:szCs w:val="22"/>
+        </w:rPr>
+        <w:t>simulation,</w:t>
+      </w:r>
+      <w:r>
+        <w:rPr>
+          <w:rFonts w:ascii="Times New Roman" w:hAnsi="Times New Roman" w:cs="Times New Roman"/>
+          <w:sz w:val="22"/>
+          <w:szCs w:val="22"/>
+        </w:rPr>
+        <w:t xml:space="preserve"> I think would’ve been beneficial to include different simulation</w:t>
+      </w:r>
+      <w:r>
+        <w:rPr>
+          <w:rFonts w:ascii="Times New Roman" w:hAnsi="Times New Roman" w:cs="Times New Roman"/>
+          <w:sz w:val="22"/>
+          <w:szCs w:val="22"/>
+        </w:rPr>
+        <w:t xml:space="preserve"> tools, for example in the paper they used </w:t>
+      </w:r>
+      <w:r>
+        <w:rPr>
+          <w:rFonts w:ascii="Times New Roman" w:hAnsi="Times New Roman" w:cs="Times New Roman"/>
+          <w:sz w:val="22"/>
+          <w:szCs w:val="22"/>
+        </w:rPr>
+        <w:t>We used a cycle-accurate simulator, Onikiri2, for the performance</w:t>
+      </w:r>
+      <w:r>
+        <w:rPr>
+          <w:rFonts w:ascii="Times New Roman" w:hAnsi="Times New Roman" w:cs="Times New Roman"/>
+          <w:sz w:val="22"/>
+          <w:szCs w:val="22"/>
+        </w:rPr>
+        <w:t xml:space="preserve"> </w:t>
+      </w:r>
+      <w:r>
+        <w:rPr>
+          <w:rFonts w:ascii="Times New Roman" w:hAnsi="Times New Roman" w:cs="Times New Roman"/>
+          <w:sz w:val="22"/>
+          <w:szCs w:val="22"/>
+        </w:rPr>
+        <w:t xml:space="preserve">evaluation and </w:t>
+      </w:r>
+      <w:proofErr w:type="spellStart"/>
+      <w:r>
+        <w:rPr>
+          <w:rFonts w:ascii="Times New Roman" w:hAnsi="Times New Roman" w:cs="Times New Roman"/>
+          <w:sz w:val="22"/>
+          <w:szCs w:val="22"/>
+        </w:rPr>
+        <w:t>McPAT</w:t>
+      </w:r>
+      <w:proofErr w:type="spellEnd"/>
+      <w:r>
+        <w:rPr>
+          <w:rFonts w:ascii="Times New Roman" w:hAnsi="Times New Roman" w:cs="Times New Roman"/>
+          <w:sz w:val="22"/>
+          <w:szCs w:val="22"/>
+        </w:rPr>
+        <w:t xml:space="preserve"> for the energy consumption</w:t>
+      </w:r>
+      <w:r>
+        <w:rPr>
+          <w:rFonts w:ascii="Times New Roman" w:hAnsi="Times New Roman" w:cs="Times New Roman"/>
+          <w:sz w:val="22"/>
+          <w:szCs w:val="22"/>
+        </w:rPr>
+        <w:t xml:space="preserve"> simulation. However, there are other popular s</w:t>
+      </w:r>
+      <w:r>
+        <w:rPr>
+          <w:rFonts w:ascii="Times New Roman" w:hAnsi="Times New Roman" w:cs="Times New Roman"/>
+          <w:sz w:val="22"/>
+          <w:szCs w:val="22"/>
+        </w:rPr>
+        <w:t xml:space="preserve">imulation </w:t>
+      </w:r>
+      <w:r>
+        <w:rPr>
+          <w:rFonts w:ascii="Times New Roman" w:hAnsi="Times New Roman" w:cs="Times New Roman"/>
+          <w:sz w:val="22"/>
+          <w:szCs w:val="22"/>
+        </w:rPr>
+        <w:t xml:space="preserve">tools like </w:t>
+      </w:r>
+      <w:r>
+        <w:rPr>
+          <w:rFonts w:ascii="Times New Roman" w:hAnsi="Times New Roman" w:cs="Times New Roman"/>
+          <w:sz w:val="22"/>
+          <w:szCs w:val="22"/>
+        </w:rPr>
+        <w:t>SESC simulator</w:t>
+      </w:r>
+      <w:r>
+        <w:rPr>
+          <w:rFonts w:ascii="Times New Roman" w:hAnsi="Times New Roman" w:cs="Times New Roman"/>
+          <w:sz w:val="22"/>
+          <w:szCs w:val="22"/>
+        </w:rPr>
+        <w:t xml:space="preserve"> and </w:t>
+      </w:r>
+      <w:proofErr w:type="spellStart"/>
+      <w:r>
+        <w:rPr>
+          <w:rFonts w:ascii="Times New Roman" w:hAnsi="Times New Roman" w:cs="Times New Roman"/>
+          <w:sz w:val="22"/>
+          <w:szCs w:val="22"/>
+        </w:rPr>
+        <w:t>Qemu</w:t>
+      </w:r>
+      <w:proofErr w:type="spellEnd"/>
+      <w:r>
+        <w:rPr>
+          <w:rFonts w:ascii="Times New Roman" w:hAnsi="Times New Roman" w:cs="Times New Roman"/>
+          <w:sz w:val="22"/>
+          <w:szCs w:val="22"/>
+        </w:rPr>
+        <w:t xml:space="preserve"> </w:t>
+      </w:r>
+      <w:r>
+        <w:rPr>
+          <w:rFonts w:ascii="Times New Roman" w:hAnsi="Times New Roman" w:cs="Times New Roman"/>
+          <w:sz w:val="22"/>
+          <w:szCs w:val="22"/>
+        </w:rPr>
+        <w:t>DBI</w:t>
+      </w:r>
+      <w:r>
+        <w:rPr>
+          <w:rFonts w:ascii="Times New Roman" w:hAnsi="Times New Roman" w:cs="Times New Roman"/>
+          <w:sz w:val="22"/>
+          <w:szCs w:val="22"/>
+        </w:rPr>
+        <w:t xml:space="preserve"> </w:t>
+      </w:r>
+      <w:r>
+        <w:rPr>
+          <w:rFonts w:ascii="Times New Roman" w:hAnsi="Times New Roman" w:cs="Times New Roman"/>
+          <w:sz w:val="22"/>
+          <w:szCs w:val="22"/>
+        </w:rPr>
+        <w:t>tool</w:t>
+      </w:r>
+      <w:r>
+        <w:rPr>
+          <w:rFonts w:ascii="Times New Roman" w:hAnsi="Times New Roman" w:cs="Times New Roman"/>
+          <w:sz w:val="22"/>
+          <w:szCs w:val="22"/>
+        </w:rPr>
+        <w:t xml:space="preserve">. </w:t>
+      </w:r>
+      <w:r>
+        <w:rPr>
+          <w:rFonts w:ascii="Times New Roman" w:hAnsi="Times New Roman" w:cs="Times New Roman"/>
+          <w:sz w:val="22"/>
+          <w:szCs w:val="22"/>
+        </w:rPr>
+        <w:t>Simulation</w:t>
+      </w:r>
+      <w:r>
+        <w:rPr>
+          <w:rFonts w:ascii="Times New Roman" w:hAnsi="Times New Roman" w:cs="Times New Roman"/>
+          <w:sz w:val="22"/>
+          <w:szCs w:val="22"/>
+        </w:rPr>
+        <w:t xml:space="preserve"> </w:t>
+      </w:r>
+      <w:r>
+        <w:rPr>
+          <w:rFonts w:ascii="Times New Roman" w:hAnsi="Times New Roman" w:cs="Times New Roman"/>
+          <w:sz w:val="22"/>
+          <w:szCs w:val="22"/>
+        </w:rPr>
+        <w:t xml:space="preserve">will always be </w:t>
+      </w:r>
+      <w:r>
+        <w:rPr>
+          <w:rFonts w:ascii="Times New Roman" w:hAnsi="Times New Roman" w:cs="Times New Roman"/>
+          <w:sz w:val="22"/>
+          <w:szCs w:val="22"/>
+        </w:rPr>
+        <w:t>a simulation</w:t>
+      </w:r>
+      <w:r>
+        <w:rPr>
+          <w:rFonts w:ascii="Times New Roman" w:hAnsi="Times New Roman" w:cs="Times New Roman"/>
+          <w:sz w:val="22"/>
+          <w:szCs w:val="22"/>
+        </w:rPr>
+        <w:t>, and although it can predict the trends it can never mimic reality, that is why having multiple methods to validate a proposed architecture is always welcome and simply good practice.</w:t>
+      </w:r>
+      <w:r>
+        <w:rPr>
+          <w:rFonts w:ascii="Times New Roman" w:hAnsi="Times New Roman" w:cs="Times New Roman"/>
+          <w:sz w:val="22"/>
+          <w:szCs w:val="22"/>
+        </w:rPr>
+        <w:t xml:space="preserve"> </w:t>
+      </w:r>
+      <w:r>
+        <w:rPr>
+          <w:rFonts w:ascii="Times New Roman" w:hAnsi="Times New Roman" w:cs="Times New Roman"/>
+          <w:sz w:val="22"/>
+          <w:szCs w:val="22"/>
+        </w:rPr>
+        <w:t>Also, taking in consideration that each ISA is unique and perform differently it would’ve been good to compare ClockHands with others ISA besides RISC</w:t>
+      </w:r>
+      <w:r>
+        <w:rPr>
+          <w:rFonts w:ascii="Times New Roman" w:hAnsi="Times New Roman" w:cs="Times New Roman"/>
+          <w:sz w:val="22"/>
+          <w:szCs w:val="22"/>
+        </w:rPr>
+        <w:t>V</w:t>
+      </w:r>
+      <w:r>
+        <w:rPr>
+          <w:rFonts w:ascii="Times New Roman" w:hAnsi="Times New Roman" w:cs="Times New Roman"/>
+          <w:sz w:val="22"/>
+          <w:szCs w:val="22"/>
+        </w:rPr>
+        <w:t xml:space="preserve"> and STRAIGHT, since ClockHands took their strength and build upon them implementing a solution which didn’t includes their weaknesses. I think there is room for improvement there.</w:t>
       </w:r>
     </w:p>
     <w:p>
       <w:pPr>
-        <w:pStyle w:val="Textbody"/>
-        <w:spacing w:before="360" w:after="80" w:line="240" w:lineRule="auto"/>
-        <w:ind w:firstLine="720"/>
-        <w:jc w:val="both"/>
-        <w:rPr>
-          <w:rFonts w:ascii="Times New Roman" w:hAnsi="Times New Roman" w:cs="Times New Roman"/>
-          <w:sz w:val="22"/>
-          <w:szCs w:val="22"/>
-        </w:rPr>
-      </w:pPr>
-      <w:r>
-        <w:rPr>
-          <w:rFonts w:ascii="Times New Roman" w:hAnsi="Times New Roman" w:cs="Times New Roman"/>
-          <w:sz w:val="22"/>
-          <w:szCs w:val="22"/>
-        </w:rPr>
-        <w:t>Also, taking in consideration that each ISA is unique and perform differently it would’ve been good to compare ClockHands with others ISA besides RISC</w:t>
-      </w:r>
-      <w:r>
-        <w:rPr>
-          <w:rFonts w:ascii="Times New Roman" w:hAnsi="Times New Roman" w:cs="Times New Roman"/>
-          <w:sz w:val="22"/>
-          <w:szCs w:val="22"/>
-        </w:rPr>
-        <w:t>V</w:t>
-      </w:r>
-      <w:r>
-        <w:rPr>
-          <w:rFonts w:ascii="Times New Roman" w:hAnsi="Times New Roman" w:cs="Times New Roman"/>
-          <w:sz w:val="22"/>
-          <w:szCs w:val="22"/>
-        </w:rPr>
-        <w:t xml:space="preserve"> and STRAIGHT, since ClockHands took their strength and build upon them implementing a solution which didn’t includes their weaknesses. I think there is room for improvement there.</w:t>
-      </w:r>
-    </w:p>
-    <w:p>
-      <w:pPr>
         <w:pStyle w:val="Heading2"/>
-        <w:spacing w:before="360"/>
+        <w:spacing w:before="0" w:after="140"/>
         <w:jc w:val="both"/>
         <w:rPr>
           <w:rFonts w:ascii="Times New Roman" w:hAnsi="Times New Roman" w:cs="Times New Roman"/>
@@ -1409,7 +1929,7 @@
     <w:p>
       <w:pPr>
         <w:pStyle w:val="Textbody"/>
-        <w:spacing w:before="360" w:after="80" w:line="240" w:lineRule="auto"/>
+        <w:spacing w:line="240" w:lineRule="auto"/>
         <w:ind w:firstLine="720"/>
         <w:jc w:val="both"/>
         <w:rPr>
@@ -1426,11 +1946,19 @@
         </w:rPr>
         <w:t>Although we covered the topic of how the different variables affect performance, CPI, ISA, etc. in class, it was refreshing to see in practice how the ISA can affect performance, specifically power consumption. Also, I liked also that I could relate with the terminology, and that the terms and concepts that we covered in class were relevant to understand the paper. In addition, I’m taking an advance digital design class in which we are introduce FPGA design, which I’m very excited about, and it was good to see that this paper used FPGA in the problematic of solving Computer architecture problematic, which is a plus.</w:t>
       </w:r>
+      <w:r>
+        <w:rPr>
+          <w:rFonts w:ascii="Times New Roman" w:hAnsi="Times New Roman" w:cs="Times New Roman"/>
+          <w:sz w:val="22"/>
+          <w:szCs w:val="22"/>
+        </w:rPr>
+        <w:t xml:space="preserve"> </w:t>
+      </w:r>
     </w:p>
     <w:p>
       <w:pPr>
         <w:pStyle w:val="Textbody"/>
-        <w:spacing w:before="360" w:after="80" w:line="240" w:lineRule="auto"/>
+        <w:spacing w:line="240" w:lineRule="auto"/>
         <w:ind w:firstLine="720"/>
         <w:jc w:val="both"/>
         <w:rPr>
@@ -1445,7 +1973,6 @@
           <w:sz w:val="22"/>
           <w:szCs w:val="22"/>
         </w:rPr>
-        <w:lastRenderedPageBreak/>
         <w:t>Overall, I didn’t have major dislikes, the paper was well written, however it was a little be confusing at first, since in the abstract section the paper first states the following “a recently proposed architecture called STRAIGHT specifies operands by inter-instruction distance, thereby eliminating register renaming”. Then a paragraph after they state “ClockHands does not require register renaming as in STRAIGHT” which is a contradiction, or maybe a bad choice of words, I think they meant to say ClockHands does not require register renaming like RISCV does, this idea was later clarified as we read the paper.</w:t>
       </w:r>
     </w:p>
@@ -1464,7 +1991,7 @@
   <w:abstractNum w:abstractNumId="0" w15:restartNumberingAfterBreak="0">
     <w:nsid w:val="107A3DED"/>
     <w:multiLevelType w:val="multilevel"/>
-    <w:tmpl w:val="F22AE01A"/>
+    <w:tmpl w:val="74B4910A"/>
     <w:lvl w:ilvl="0">
       <w:start w:val="1"/>
       <w:numFmt w:val="decimal"/>
@@ -1473,6 +2000,10 @@
       <w:pPr>
         <w:ind w:left="720" w:hanging="360"/>
       </w:pPr>
+      <w:rPr>
+        <w:b/>
+        <w:bCs/>
+      </w:rPr>
     </w:lvl>
     <w:lvl w:ilvl="1">
       <w:start w:val="1"/>
@@ -1482,6 +2013,10 @@
       <w:pPr>
         <w:ind w:left="1080" w:hanging="360"/>
       </w:pPr>
+      <w:rPr>
+        <w:b/>
+        <w:bCs/>
+      </w:rPr>
     </w:lvl>
     <w:lvl w:ilvl="2">
       <w:numFmt w:val="bullet"/>
@@ -1564,7 +2099,7 @@
   <w:abstractNum w:abstractNumId="1" w15:restartNumberingAfterBreak="0">
     <w:nsid w:val="47345E9F"/>
     <w:multiLevelType w:val="multilevel"/>
-    <w:tmpl w:val="9AB6E390"/>
+    <w:tmpl w:val="066EECD4"/>
     <w:lvl w:ilvl="0">
       <w:start w:val="1"/>
       <w:numFmt w:val="decimal"/>
@@ -1573,6 +2108,10 @@
       <w:pPr>
         <w:ind w:left="720" w:hanging="360"/>
       </w:pPr>
+      <w:rPr>
+        <w:b/>
+        <w:bCs/>
+      </w:rPr>
     </w:lvl>
     <w:lvl w:ilvl="1">
       <w:start w:val="1"/>

</xml_diff>

<commit_message>
Final Report, Grammar check, with God everything will be Ok, Amen.
</commit_message>
<xml_diff>
--- a/Paper/Draft.docx
+++ b/Paper/Draft.docx
@@ -34,7 +34,7 @@
     <w:p>
       <w:pPr>
         <w:pStyle w:val="Textbody"/>
-        <w:spacing w:line="240" w:lineRule="auto"/>
+        <w:spacing w:after="0" w:line="240" w:lineRule="auto"/>
         <w:jc w:val="both"/>
         <w:rPr>
           <w:rFonts w:ascii="Times New Roman" w:hAnsi="Times New Roman" w:cs="Times New Roman"/>
@@ -293,31 +293,127 @@
           <w:sz w:val="22"/>
           <w:szCs w:val="22"/>
         </w:rPr>
-        <w:t xml:space="preserve"> is continuously generated</w:t>
-      </w:r>
-      <w:r>
-        <w:rPr>
-          <w:rFonts w:ascii="Times New Roman" w:hAnsi="Times New Roman" w:cs="Times New Roman"/>
-          <w:sz w:val="22"/>
-          <w:szCs w:val="22"/>
-        </w:rPr>
-        <w:t xml:space="preserve">, therefore suitable data structures are required to address this unpredictable data access such as pointer-or linked list-based data structures. </w:t>
-      </w:r>
-      <w:r>
-        <w:rPr>
-          <w:rFonts w:ascii="Times New Roman" w:hAnsi="Times New Roman" w:cs="Times New Roman"/>
-          <w:sz w:val="22"/>
-          <w:szCs w:val="22"/>
-        </w:rPr>
-        <w:t>Irregular programs are key in the execution, optimization, and compilation of interpreted and high-level programming languages, gaming, and social network analysis, to name a few applications.</w:t>
-      </w:r>
-      <w:r>
-        <w:rPr>
-          <w:rFonts w:ascii="Times New Roman" w:hAnsi="Times New Roman" w:cs="Times New Roman"/>
-          <w:sz w:val="22"/>
-          <w:szCs w:val="22"/>
-        </w:rPr>
-        <w:t xml:space="preserve"> This contrast with regular programs in which memory accessed is more linear in nature and less computing time is spent navigating the data structure. </w:t>
+        <w:t xml:space="preserve"> </w:t>
+      </w:r>
+      <w:r>
+        <w:rPr>
+          <w:rFonts w:ascii="Times New Roman" w:hAnsi="Times New Roman" w:cs="Times New Roman"/>
+          <w:sz w:val="22"/>
+          <w:szCs w:val="22"/>
+        </w:rPr>
+        <w:t xml:space="preserve">that </w:t>
+      </w:r>
+      <w:r>
+        <w:rPr>
+          <w:rFonts w:ascii="Times New Roman" w:hAnsi="Times New Roman" w:cs="Times New Roman"/>
+          <w:sz w:val="22"/>
+          <w:szCs w:val="22"/>
+        </w:rPr>
+        <w:t>is continuously generated</w:t>
+      </w:r>
+      <w:r>
+        <w:rPr>
+          <w:rFonts w:ascii="Times New Roman" w:hAnsi="Times New Roman" w:cs="Times New Roman"/>
+          <w:sz w:val="22"/>
+          <w:szCs w:val="22"/>
+        </w:rPr>
+        <w:t>, therefore suitable data structures are required to address this unpredictable data access such as pointer</w:t>
+      </w:r>
+      <w:r>
+        <w:rPr>
+          <w:rFonts w:ascii="Times New Roman" w:hAnsi="Times New Roman" w:cs="Times New Roman"/>
+          <w:sz w:val="22"/>
+          <w:szCs w:val="22"/>
+        </w:rPr>
+        <w:t xml:space="preserve"> </w:t>
+      </w:r>
+      <w:r>
+        <w:rPr>
+          <w:rFonts w:ascii="Times New Roman" w:hAnsi="Times New Roman" w:cs="Times New Roman"/>
+          <w:sz w:val="22"/>
+          <w:szCs w:val="22"/>
+        </w:rPr>
+        <w:t xml:space="preserve">or linked </w:t>
+      </w:r>
+      <w:r>
+        <w:rPr>
+          <w:rFonts w:ascii="Times New Roman" w:hAnsi="Times New Roman" w:cs="Times New Roman"/>
+          <w:sz w:val="22"/>
+          <w:szCs w:val="22"/>
+        </w:rPr>
+        <w:t>list</w:t>
+      </w:r>
+      <w:r>
+        <w:rPr>
+          <w:rFonts w:ascii="Times New Roman" w:hAnsi="Times New Roman" w:cs="Times New Roman"/>
+          <w:sz w:val="22"/>
+          <w:szCs w:val="22"/>
+        </w:rPr>
+        <w:t>-based</w:t>
+      </w:r>
+      <w:r>
+        <w:rPr>
+          <w:rFonts w:ascii="Times New Roman" w:hAnsi="Times New Roman" w:cs="Times New Roman"/>
+          <w:sz w:val="22"/>
+          <w:szCs w:val="22"/>
+        </w:rPr>
+        <w:t xml:space="preserve"> data structures. </w:t>
+      </w:r>
+      <w:r>
+        <w:rPr>
+          <w:rFonts w:ascii="Times New Roman" w:hAnsi="Times New Roman" w:cs="Times New Roman"/>
+          <w:sz w:val="22"/>
+          <w:szCs w:val="22"/>
+        </w:rPr>
+        <w:t xml:space="preserve">Irregular programs are key in the execution, optimization, and compilation of interpreted and </w:t>
+      </w:r>
+      <w:r>
+        <w:rPr>
+          <w:rFonts w:ascii="Times New Roman" w:hAnsi="Times New Roman" w:cs="Times New Roman"/>
+          <w:sz w:val="22"/>
+          <w:szCs w:val="22"/>
+        </w:rPr>
+        <w:t>high</w:t>
+      </w:r>
+      <w:r>
+        <w:rPr>
+          <w:rFonts w:ascii="Times New Roman" w:hAnsi="Times New Roman" w:cs="Times New Roman"/>
+          <w:sz w:val="22"/>
+          <w:szCs w:val="22"/>
+        </w:rPr>
+        <w:t>-level</w:t>
+      </w:r>
+      <w:r>
+        <w:rPr>
+          <w:rFonts w:ascii="Times New Roman" w:hAnsi="Times New Roman" w:cs="Times New Roman"/>
+          <w:sz w:val="22"/>
+          <w:szCs w:val="22"/>
+        </w:rPr>
+        <w:t xml:space="preserve"> programming languages, gaming, and social network analysis, to name a few applications.</w:t>
+      </w:r>
+      <w:r>
+        <w:rPr>
+          <w:rFonts w:ascii="Times New Roman" w:hAnsi="Times New Roman" w:cs="Times New Roman"/>
+          <w:sz w:val="22"/>
+          <w:szCs w:val="22"/>
+        </w:rPr>
+        <w:t xml:space="preserve"> This contrast with regular programs in which memory </w:t>
+      </w:r>
+      <w:r>
+        <w:rPr>
+          <w:rFonts w:ascii="Times New Roman" w:hAnsi="Times New Roman" w:cs="Times New Roman"/>
+          <w:sz w:val="22"/>
+          <w:szCs w:val="22"/>
+        </w:rPr>
+        <w:t xml:space="preserve">is </w:t>
+      </w:r>
+      <w:r>
+        <w:rPr>
+          <w:rFonts w:ascii="Times New Roman" w:hAnsi="Times New Roman" w:cs="Times New Roman"/>
+          <w:sz w:val="22"/>
+          <w:szCs w:val="22"/>
+        </w:rPr>
+        <w:t xml:space="preserve">accessed is more linear in nature and less computing time is spent navigating the data structure. </w:t>
       </w:r>
       <w:r>
         <w:rPr>
@@ -437,69 +533,23 @@
           <w:sz w:val="22"/>
           <w:szCs w:val="22"/>
         </w:rPr>
-        <w:t xml:space="preserve"> were bzip2, </w:t>
-      </w:r>
-      <w:proofErr w:type="spellStart"/>
-      <w:r>
-        <w:rPr>
-          <w:rFonts w:ascii="Times New Roman" w:hAnsi="Times New Roman" w:cs="Times New Roman"/>
-          <w:sz w:val="22"/>
-          <w:szCs w:val="22"/>
-        </w:rPr>
-        <w:t>mcf_s</w:t>
-      </w:r>
-      <w:proofErr w:type="spellEnd"/>
-      <w:r>
-        <w:rPr>
-          <w:rFonts w:ascii="Times New Roman" w:hAnsi="Times New Roman" w:cs="Times New Roman"/>
-          <w:sz w:val="22"/>
-          <w:szCs w:val="22"/>
-        </w:rPr>
-        <w:t xml:space="preserve">, </w:t>
-      </w:r>
-      <w:proofErr w:type="spellStart"/>
-      <w:r>
-        <w:rPr>
-          <w:rFonts w:ascii="Times New Roman" w:hAnsi="Times New Roman" w:cs="Times New Roman"/>
-          <w:sz w:val="22"/>
-          <w:szCs w:val="22"/>
-        </w:rPr>
-        <w:t>lbm_s</w:t>
-      </w:r>
-      <w:proofErr w:type="spellEnd"/>
-      <w:r>
-        <w:rPr>
-          <w:rFonts w:ascii="Times New Roman" w:hAnsi="Times New Roman" w:cs="Times New Roman"/>
-          <w:sz w:val="22"/>
-          <w:szCs w:val="22"/>
-        </w:rPr>
-        <w:t xml:space="preserve">, and </w:t>
-      </w:r>
-      <w:proofErr w:type="spellStart"/>
-      <w:r>
-        <w:rPr>
-          <w:rFonts w:ascii="Times New Roman" w:hAnsi="Times New Roman" w:cs="Times New Roman"/>
-          <w:sz w:val="22"/>
-          <w:szCs w:val="22"/>
-        </w:rPr>
-        <w:t>xz_s</w:t>
-      </w:r>
-      <w:proofErr w:type="spellEnd"/>
-      <w:r>
-        <w:rPr>
-          <w:rFonts w:ascii="Times New Roman" w:hAnsi="Times New Roman" w:cs="Times New Roman"/>
-          <w:sz w:val="22"/>
-          <w:szCs w:val="22"/>
-        </w:rPr>
-        <w:t xml:space="preserve"> included in SPEC2006/2017 and CoreMark. The authors use these benchmarks because they are written entirely in C, </w:t>
-      </w:r>
-      <w:r>
-        <w:rPr>
-          <w:rFonts w:ascii="Times New Roman" w:hAnsi="Times New Roman" w:cs="Times New Roman"/>
-          <w:sz w:val="22"/>
-          <w:szCs w:val="22"/>
-        </w:rPr>
-        <w:t xml:space="preserve">which </w:t>
+        <w:t xml:space="preserve"> were bzip2, mcf_s, lbm_s, and xz_s included in SPEC2006/2017 and CoreMark. The authors use these benchmarks because they are written entirely in C</w:t>
+      </w:r>
+      <w:r>
+        <w:rPr>
+          <w:rFonts w:ascii="Times New Roman" w:hAnsi="Times New Roman" w:cs="Times New Roman"/>
+          <w:sz w:val="22"/>
+          <w:szCs w:val="22"/>
+        </w:rPr>
+        <w:t>. This</w:t>
+      </w:r>
+      <w:r>
+        <w:rPr>
+          <w:rFonts w:ascii="Times New Roman" w:hAnsi="Times New Roman" w:cs="Times New Roman"/>
+          <w:sz w:val="22"/>
+          <w:szCs w:val="22"/>
+        </w:rPr>
+        <w:t xml:space="preserve"> </w:t>
       </w:r>
       <w:r>
         <w:rPr>
@@ -658,7 +708,23 @@
           <w:szCs w:val="22"/>
         </w:rPr>
         <w:tab/>
-        <w:t xml:space="preserve">The paper tries to solve the problematic with a different approach, abandoning the idea of increasing out of order cores and focusing </w:t>
+        <w:t xml:space="preserve">The paper tries to solve the problematic </w:t>
+      </w:r>
+      <w:r>
+        <w:rPr>
+          <w:rFonts w:ascii="Times New Roman" w:hAnsi="Times New Roman" w:cs="Times New Roman"/>
+          <w:sz w:val="22"/>
+          <w:szCs w:val="22"/>
+        </w:rPr>
+        <w:t xml:space="preserve">of speeding up irregular programs </w:t>
+      </w:r>
+      <w:r>
+        <w:rPr>
+          <w:rFonts w:ascii="Times New Roman" w:hAnsi="Times New Roman" w:cs="Times New Roman"/>
+          <w:sz w:val="22"/>
+          <w:szCs w:val="22"/>
+        </w:rPr>
+        <w:t xml:space="preserve">with a different approach, abandoning the idea of increasing out of order cores and focusing </w:t>
       </w:r>
       <w:r>
         <w:rPr>
@@ -826,7 +892,39 @@
           <w:sz w:val="22"/>
           <w:szCs w:val="22"/>
         </w:rPr>
-        <w:t xml:space="preserve"> and they are fix, so </w:t>
+        <w:t xml:space="preserve"> and</w:t>
+      </w:r>
+      <w:r>
+        <w:rPr>
+          <w:rFonts w:ascii="Times New Roman" w:hAnsi="Times New Roman" w:cs="Times New Roman"/>
+          <w:sz w:val="22"/>
+          <w:szCs w:val="22"/>
+        </w:rPr>
+        <w:t xml:space="preserve"> that this registers ar</w:t>
+      </w:r>
+      <w:r>
+        <w:rPr>
+          <w:rFonts w:ascii="Times New Roman" w:hAnsi="Times New Roman" w:cs="Times New Roman"/>
+          <w:sz w:val="22"/>
+          <w:szCs w:val="22"/>
+        </w:rPr>
+        <w:t>e fix</w:t>
+      </w:r>
+      <w:r>
+        <w:rPr>
+          <w:rFonts w:ascii="Times New Roman" w:hAnsi="Times New Roman" w:cs="Times New Roman"/>
+          <w:sz w:val="22"/>
+          <w:szCs w:val="22"/>
+        </w:rPr>
+        <w:t>ed</w:t>
+      </w:r>
+      <w:r>
+        <w:rPr>
+          <w:rFonts w:ascii="Times New Roman" w:hAnsi="Times New Roman" w:cs="Times New Roman"/>
+          <w:sz w:val="22"/>
+          <w:szCs w:val="22"/>
+        </w:rPr>
+        <w:t xml:space="preserve">, so </w:t>
       </w:r>
       <w:r>
         <w:rPr>
@@ -842,7 +940,23 @@
           <w:sz w:val="22"/>
           <w:szCs w:val="22"/>
         </w:rPr>
-        <w:t xml:space="preserve"> access data we need to read from memory to </w:t>
+        <w:t xml:space="preserve"> access data we need to read </w:t>
+      </w:r>
+      <w:r>
+        <w:rPr>
+          <w:rFonts w:ascii="Times New Roman" w:hAnsi="Times New Roman" w:cs="Times New Roman"/>
+          <w:sz w:val="22"/>
+          <w:szCs w:val="22"/>
+        </w:rPr>
+        <w:t xml:space="preserve">and write </w:t>
+      </w:r>
+      <w:r>
+        <w:rPr>
+          <w:rFonts w:ascii="Times New Roman" w:hAnsi="Times New Roman" w:cs="Times New Roman"/>
+          <w:sz w:val="22"/>
+          <w:szCs w:val="22"/>
+        </w:rPr>
+        <w:t xml:space="preserve">from memory to </w:t>
       </w:r>
       <w:r>
         <w:rPr>
@@ -922,15 +1036,7 @@
           <w:sz w:val="22"/>
           <w:szCs w:val="22"/>
         </w:rPr>
-        <w:t>Renaming occurs more frequently in irregular programs because of the need to read and write memory dynamically based on the incoming data.</w:t>
-      </w:r>
-      <w:r>
-        <w:rPr>
-          <w:rFonts w:ascii="Times New Roman" w:hAnsi="Times New Roman" w:cs="Times New Roman"/>
-          <w:sz w:val="22"/>
-          <w:szCs w:val="22"/>
-        </w:rPr>
-        <w:t xml:space="preserve"> </w:t>
+        <w:t xml:space="preserve">Renaming occurs more frequently in irregular programs because of the need to read and write memory dynamically based on the incoming data. </w:t>
       </w:r>
       <w:r>
         <w:rPr>
@@ -1127,7 +1233,15 @@
           <w:sz w:val="22"/>
           <w:szCs w:val="22"/>
         </w:rPr>
-        <w:t xml:space="preserve">, which </w:t>
+        <w:t>. This</w:t>
+      </w:r>
+      <w:r>
+        <w:rPr>
+          <w:rFonts w:ascii="Times New Roman" w:hAnsi="Times New Roman" w:cs="Times New Roman"/>
+          <w:sz w:val="22"/>
+          <w:szCs w:val="22"/>
+        </w:rPr>
+        <w:t xml:space="preserve"> </w:t>
       </w:r>
       <w:r>
         <w:rPr>
@@ -1143,7 +1257,23 @@
           <w:sz w:val="22"/>
           <w:szCs w:val="22"/>
         </w:rPr>
-        <w:t xml:space="preserve"> not help with power efficiency, since more instructions implies consuming more power.</w:t>
+        <w:t xml:space="preserve"> not help with power efficiency</w:t>
+      </w:r>
+      <w:r>
+        <w:rPr>
+          <w:rFonts w:ascii="Times New Roman" w:hAnsi="Times New Roman" w:cs="Times New Roman"/>
+          <w:sz w:val="22"/>
+          <w:szCs w:val="22"/>
+        </w:rPr>
+        <w:t xml:space="preserve"> </w:t>
+      </w:r>
+      <w:r>
+        <w:rPr>
+          <w:rFonts w:ascii="Times New Roman" w:hAnsi="Times New Roman" w:cs="Times New Roman"/>
+          <w:sz w:val="22"/>
+          <w:szCs w:val="22"/>
+        </w:rPr>
+        <w:t>since more instructions implies consuming more power.</w:t>
       </w:r>
       <w:r>
         <w:rPr>
@@ -1159,7 +1289,23 @@
           <w:sz w:val="22"/>
           <w:szCs w:val="22"/>
         </w:rPr>
-        <w:t>he paper then propose a novel solution called ClockHands and compare its power efficiency with RISCV and STRAIGHT. ClockHands try to take the good of both worlds, since as opposed to RISCV it does not require register renaming and in contrast to STRAIGHT it has looser constraints on instruction placement which reduce number of instructions generated at levels like RISCV</w:t>
+        <w:t>he paper then propose a novel solution called ClockHands and compare its power efficiency with RISCV and STRAIGHT</w:t>
+      </w:r>
+      <w:r>
+        <w:rPr>
+          <w:rFonts w:ascii="Times New Roman" w:hAnsi="Times New Roman" w:cs="Times New Roman"/>
+          <w:sz w:val="22"/>
+          <w:szCs w:val="22"/>
+        </w:rPr>
+        <w:t xml:space="preserve"> ISAs</w:t>
+      </w:r>
+      <w:r>
+        <w:rPr>
+          <w:rFonts w:ascii="Times New Roman" w:hAnsi="Times New Roman" w:cs="Times New Roman"/>
+          <w:sz w:val="22"/>
+          <w:szCs w:val="22"/>
+        </w:rPr>
+        <w:t>. ClockHands try to take the good of both worlds, since as opposed to RISCV it does not require register renaming and in contrast to STRAIGHT it has looser constraints on instruction placement which reduce number of instructions generated at levels like RISCV</w:t>
       </w:r>
       <w:r>
         <w:rPr>
@@ -1278,61 +1424,7 @@
           <w:sz w:val="22"/>
           <w:szCs w:val="22"/>
         </w:rPr>
-        <w:t xml:space="preserve">The programs used for their evaluation were bzip2, </w:t>
-      </w:r>
-      <w:proofErr w:type="spellStart"/>
-      <w:r>
-        <w:rPr>
-          <w:rFonts w:ascii="Times New Roman" w:hAnsi="Times New Roman" w:cs="Times New Roman"/>
-          <w:sz w:val="22"/>
-          <w:szCs w:val="22"/>
-        </w:rPr>
-        <w:t>mcf_s</w:t>
-      </w:r>
-      <w:proofErr w:type="spellEnd"/>
-      <w:r>
-        <w:rPr>
-          <w:rFonts w:ascii="Times New Roman" w:hAnsi="Times New Roman" w:cs="Times New Roman"/>
-          <w:sz w:val="22"/>
-          <w:szCs w:val="22"/>
-        </w:rPr>
-        <w:t xml:space="preserve">, </w:t>
-      </w:r>
-      <w:proofErr w:type="spellStart"/>
-      <w:r>
-        <w:rPr>
-          <w:rFonts w:ascii="Times New Roman" w:hAnsi="Times New Roman" w:cs="Times New Roman"/>
-          <w:sz w:val="22"/>
-          <w:szCs w:val="22"/>
-        </w:rPr>
-        <w:t>lbm_s</w:t>
-      </w:r>
-      <w:proofErr w:type="spellEnd"/>
-      <w:r>
-        <w:rPr>
-          <w:rFonts w:ascii="Times New Roman" w:hAnsi="Times New Roman" w:cs="Times New Roman"/>
-          <w:sz w:val="22"/>
-          <w:szCs w:val="22"/>
-        </w:rPr>
-        <w:t xml:space="preserve">, and </w:t>
-      </w:r>
-      <w:proofErr w:type="spellStart"/>
-      <w:r>
-        <w:rPr>
-          <w:rFonts w:ascii="Times New Roman" w:hAnsi="Times New Roman" w:cs="Times New Roman"/>
-          <w:sz w:val="22"/>
-          <w:szCs w:val="22"/>
-        </w:rPr>
-        <w:t>xz_s</w:t>
-      </w:r>
-      <w:proofErr w:type="spellEnd"/>
-      <w:r>
-        <w:rPr>
-          <w:rFonts w:ascii="Times New Roman" w:hAnsi="Times New Roman" w:cs="Times New Roman"/>
-          <w:sz w:val="22"/>
-          <w:szCs w:val="22"/>
-        </w:rPr>
-        <w:t xml:space="preserve"> included in SPEC2006/2017 and CoreMark</w:t>
+        <w:t>The programs used for their evaluation were bzip2, mcf_s, lbm_s, and xz_s included in SPEC2006/2017 and CoreMark</w:t>
       </w:r>
       <w:r>
         <w:rPr>
@@ -1717,25 +1809,7 @@
           <w:sz w:val="22"/>
           <w:szCs w:val="22"/>
         </w:rPr>
-        <w:t xml:space="preserve">evaluation and </w:t>
-      </w:r>
-      <w:proofErr w:type="spellStart"/>
-      <w:r>
-        <w:rPr>
-          <w:rFonts w:ascii="Times New Roman" w:hAnsi="Times New Roman" w:cs="Times New Roman"/>
-          <w:sz w:val="22"/>
-          <w:szCs w:val="22"/>
-        </w:rPr>
-        <w:t>McPAT</w:t>
-      </w:r>
-      <w:proofErr w:type="spellEnd"/>
-      <w:r>
-        <w:rPr>
-          <w:rFonts w:ascii="Times New Roman" w:hAnsi="Times New Roman" w:cs="Times New Roman"/>
-          <w:sz w:val="22"/>
-          <w:szCs w:val="22"/>
-        </w:rPr>
-        <w:t xml:space="preserve"> for the energy consumption</w:t>
+        <w:t>evaluation and McPAT for the energy consumption</w:t>
       </w:r>
       <w:r>
         <w:rPr>
@@ -1777,7 +1851,6 @@
         </w:rPr>
         <w:t xml:space="preserve"> and </w:t>
       </w:r>
-      <w:proofErr w:type="spellStart"/>
       <w:r>
         <w:rPr>
           <w:rFonts w:ascii="Times New Roman" w:hAnsi="Times New Roman" w:cs="Times New Roman"/>
@@ -1786,7 +1859,6 @@
         </w:rPr>
         <w:t>Qemu</w:t>
       </w:r>
-      <w:proofErr w:type="spellEnd"/>
       <w:r>
         <w:rPr>
           <w:rFonts w:ascii="Times New Roman" w:hAnsi="Times New Roman" w:cs="Times New Roman"/>

</xml_diff>